<commit_message>
13-oct-16 1. added repeat in transaction fragment UI 2. implemented the repeat fragment 3. added PARENT_TRAN_ID in transaction table in order to track the parent transaction of a repeated transaction. 4. Added NOTIFY, NOTIFY_TIME to transaction table to add notifying features to a transaction.
14-oct-16
1. Added SCHD_UPTO_DATE column in TRANSACTIONS table to add ability to schedule repeats upto certain date.
2. added Schedule in the transaction UI

15-oct-16
1. UI for amount.
2. Custom popup to enter Amount implemented.
3. Re usable logic to format amount to Indian numbering system implemented.
4. Re usable logic to format amount to American numbering system implemented.

16-oct-16
1. issue fixed for null pointer on registering the user and landing to the calandar screen for the first time.
2. set Account total in Transaction fragment.
3. DatePickerFragment implemented for transaction date.
</commit_message>
<xml_diff>
--- a/app/src/main/res/raw/db_data_model_v3.docx
+++ b/app/src/main/res/raw/db_data_model_v3.docx
@@ -20,7 +20,7 @@
       <w:tblPr>
         <w:tblW w:w="10710" w:type="dxa"/>
         <w:jc w:val="left"/>
-        <w:tblInd w:w="-135" w:type="dxa"/>
+        <w:tblInd w:w="-150" w:type="dxa"/>
         <w:tblBorders>
           <w:top w:val="single" w:sz="4" w:space="0" w:color="000001"/>
           <w:left w:val="single" w:sz="4" w:space="0" w:color="000001"/>
@@ -1081,7 +1081,7 @@
         <w:pStyle w:val="Normal"/>
         <w:widowControl/>
         <w:suppressAutoHyphens w:val="true"/>
-        <w:overflowPunct w:val="true"/>
+        <w:overflowPunct w:val="false"/>
         <w:bidi w:val="0"/>
         <w:spacing w:lineRule="auto" w:line="276" w:before="0" w:after="200"/>
         <w:ind w:left="0" w:right="0" w:hanging="0"/>
@@ -1119,7 +1119,7 @@
       <w:tblPr>
         <w:tblW w:w="10710" w:type="dxa"/>
         <w:jc w:val="left"/>
-        <w:tblInd w:w="-135" w:type="dxa"/>
+        <w:tblInd w:w="-150" w:type="dxa"/>
         <w:tblBorders>
           <w:top w:val="single" w:sz="4" w:space="0" w:color="000001"/>
           <w:left w:val="single" w:sz="4" w:space="0" w:color="000001"/>
@@ -1555,6 +1555,121 @@
           <w:tcPr>
             <w:tcW w:w="2340" w:type="dxa"/>
             <w:tcBorders>
+              <w:left w:val="single" w:sz="4" w:space="0" w:color="000001"/>
+              <w:bottom w:val="single" w:sz="4" w:space="0" w:color="000001"/>
+              <w:right w:val="single" w:sz="4" w:space="0" w:color="000001"/>
+              <w:insideH w:val="single" w:sz="4" w:space="0" w:color="000001"/>
+              <w:insideV w:val="single" w:sz="4" w:space="0" w:color="000001"/>
+            </w:tcBorders>
+            <w:shd w:fill="FFFFFF" w:val="clear"/>
+            <w:tcMar>
+              <w:left w:w="-5" w:type="dxa"/>
+            </w:tcMar>
+          </w:tcPr>
+          <w:p>
+            <w:pPr>
+              <w:pStyle w:val="Normal"/>
+              <w:spacing w:before="114" w:after="114"/>
+              <w:jc w:val="center"/>
+              <w:rPr/>
+            </w:pPr>
+            <w:r>
+              <w:rPr/>
+              <w:t>METRIC</w:t>
+            </w:r>
+          </w:p>
+        </w:tc>
+        <w:tc>
+          <w:tcPr>
+            <w:tcW w:w="1439" w:type="dxa"/>
+            <w:tcBorders>
+              <w:left w:val="single" w:sz="4" w:space="0" w:color="000001"/>
+              <w:bottom w:val="single" w:sz="4" w:space="0" w:color="000001"/>
+              <w:right w:val="single" w:sz="4" w:space="0" w:color="000001"/>
+              <w:insideH w:val="single" w:sz="4" w:space="0" w:color="000001"/>
+              <w:insideV w:val="single" w:sz="4" w:space="0" w:color="000001"/>
+            </w:tcBorders>
+            <w:shd w:fill="FFFFFF" w:val="clear"/>
+            <w:tcMar>
+              <w:left w:w="-5" w:type="dxa"/>
+            </w:tcMar>
+          </w:tcPr>
+          <w:p>
+            <w:pPr>
+              <w:pStyle w:val="Normal"/>
+              <w:spacing w:before="114" w:after="114"/>
+              <w:jc w:val="center"/>
+              <w:rPr/>
+            </w:pPr>
+            <w:r>
+              <w:rPr/>
+              <w:t>String</w:t>
+            </w:r>
+          </w:p>
+        </w:tc>
+        <w:tc>
+          <w:tcPr>
+            <w:tcW w:w="1439" w:type="dxa"/>
+            <w:tcBorders>
+              <w:left w:val="single" w:sz="4" w:space="0" w:color="000001"/>
+              <w:bottom w:val="single" w:sz="4" w:space="0" w:color="000001"/>
+              <w:right w:val="single" w:sz="4" w:space="0" w:color="000001"/>
+              <w:insideH w:val="single" w:sz="4" w:space="0" w:color="000001"/>
+              <w:insideV w:val="single" w:sz="4" w:space="0" w:color="000001"/>
+            </w:tcBorders>
+            <w:shd w:fill="FFFFFF" w:val="clear"/>
+            <w:tcMar>
+              <w:left w:w="-5" w:type="dxa"/>
+            </w:tcMar>
+          </w:tcPr>
+          <w:p>
+            <w:pPr>
+              <w:pStyle w:val="Normal"/>
+              <w:spacing w:before="114" w:after="114"/>
+              <w:jc w:val="center"/>
+              <w:rPr/>
+            </w:pPr>
+            <w:r>
+              <w:rPr/>
+              <w:t>No</w:t>
+            </w:r>
+          </w:p>
+        </w:tc>
+        <w:tc>
+          <w:tcPr>
+            <w:tcW w:w="5491" w:type="dxa"/>
+            <w:tcBorders>
+              <w:left w:val="single" w:sz="4" w:space="0" w:color="000001"/>
+              <w:bottom w:val="single" w:sz="4" w:space="0" w:color="000001"/>
+              <w:right w:val="single" w:sz="4" w:space="0" w:color="000001"/>
+              <w:insideH w:val="single" w:sz="4" w:space="0" w:color="000001"/>
+              <w:insideV w:val="single" w:sz="4" w:space="0" w:color="000001"/>
+            </w:tcBorders>
+            <w:shd w:fill="FFFFFF" w:val="clear"/>
+            <w:tcMar>
+              <w:left w:w="-5" w:type="dxa"/>
+            </w:tcMar>
+          </w:tcPr>
+          <w:p>
+            <w:pPr>
+              <w:pStyle w:val="Normal"/>
+              <w:spacing w:before="114" w:after="114"/>
+              <w:jc w:val="center"/>
+              <w:rPr/>
+            </w:pPr>
+            <w:r>
+              <w:rPr/>
+              <w:t>Indian/American</w:t>
+            </w:r>
+          </w:p>
+        </w:tc>
+      </w:tr>
+      <w:tr>
+        <w:trPr/>
+        <w:tc>
+          <w:tcPr>
+            <w:tcW w:w="2340" w:type="dxa"/>
+            <w:tcBorders>
               <w:top w:val="single" w:sz="4" w:space="0" w:color="000001"/>
               <w:left w:val="single" w:sz="4" w:space="0" w:color="000001"/>
               <w:bottom w:val="single" w:sz="4" w:space="0" w:color="000001"/>
@@ -2591,7 +2706,7 @@
           <w:tab w:val="left" w:pos="375" w:leader="none"/>
         </w:tabs>
         <w:suppressAutoHyphens w:val="true"/>
-        <w:overflowPunct w:val="true"/>
+        <w:overflowPunct w:val="false"/>
         <w:bidi w:val="0"/>
         <w:spacing w:lineRule="auto" w:line="276" w:before="0" w:after="200"/>
         <w:ind w:left="0" w:right="0" w:hanging="0"/>
@@ -2620,7 +2735,7 @@
           <w:tab w:val="left" w:pos="375" w:leader="none"/>
         </w:tabs>
         <w:suppressAutoHyphens w:val="true"/>
-        <w:overflowPunct w:val="true"/>
+        <w:overflowPunct w:val="false"/>
         <w:bidi w:val="0"/>
         <w:spacing w:lineRule="auto" w:line="276" w:before="0" w:after="200"/>
         <w:ind w:left="0" w:right="0" w:hanging="0"/>
@@ -2652,7 +2767,7 @@
           <w:tab w:val="left" w:pos="375" w:leader="none"/>
         </w:tabs>
         <w:suppressAutoHyphens w:val="true"/>
-        <w:overflowPunct w:val="true"/>
+        <w:overflowPunct w:val="false"/>
         <w:bidi w:val="0"/>
         <w:spacing w:lineRule="auto" w:line="276" w:before="0" w:after="200"/>
         <w:ind w:left="0" w:right="0" w:hanging="0"/>
@@ -2672,7 +2787,7 @@
       <w:tblPr>
         <w:tblW w:w="9244" w:type="dxa"/>
         <w:jc w:val="left"/>
-        <w:tblInd w:w="-135" w:type="dxa"/>
+        <w:tblInd w:w="-150" w:type="dxa"/>
         <w:tblBorders>
           <w:top w:val="single" w:sz="4" w:space="0" w:color="000001"/>
           <w:left w:val="single" w:sz="4" w:space="0" w:color="000001"/>
@@ -3325,11 +3440,13 @@
               <w:jc w:val="center"/>
               <w:rPr/>
             </w:pPr>
-            <w:r>
-              <w:rPr>
-                <w:lang w:val="en-US"/>
-              </w:rPr>
-              <w:t>App/user added</w:t>
+            <w:bookmarkStart w:id="6" w:name="__DdeLink__1380_1196446687"/>
+            <w:bookmarkEnd w:id="6"/>
+            <w:r>
+              <w:rPr>
+                <w:lang w:val="en-US"/>
+              </w:rPr>
+              <w:t>To be selected by default or not</w:t>
             </w:r>
           </w:p>
         </w:tc>
@@ -3627,7 +3744,7 @@
       <w:tblPr>
         <w:tblW w:w="9244" w:type="dxa"/>
         <w:jc w:val="left"/>
-        <w:tblInd w:w="-135" w:type="dxa"/>
+        <w:tblInd w:w="-150" w:type="dxa"/>
         <w:tblBorders>
           <w:top w:val="single" w:sz="4" w:space="0" w:color="000001"/>
           <w:left w:val="single" w:sz="4" w:space="0" w:color="000001"/>
@@ -4284,7 +4401,7 @@
               <w:rPr>
                 <w:lang w:val="en-US"/>
               </w:rPr>
-              <w:t>App/user added</w:t>
+              <w:t>To be selected by default or not</w:t>
             </w:r>
           </w:p>
         </w:tc>
@@ -4582,7 +4699,7 @@
       <w:tblPr>
         <w:tblW w:w="9244" w:type="dxa"/>
         <w:jc w:val="left"/>
-        <w:tblInd w:w="-135" w:type="dxa"/>
+        <w:tblInd w:w="-150" w:type="dxa"/>
         <w:tblBorders>
           <w:top w:val="single" w:sz="4" w:space="0" w:color="000001"/>
           <w:left w:val="single" w:sz="4" w:space="0" w:color="000001"/>
@@ -5014,8 +5131,8 @@
               <w:jc w:val="center"/>
               <w:rPr/>
             </w:pPr>
-            <w:bookmarkStart w:id="6" w:name="__DdeLink__2364_1288668110"/>
-            <w:bookmarkEnd w:id="6"/>
+            <w:bookmarkStart w:id="7" w:name="__DdeLink__2364_1288668110"/>
+            <w:bookmarkEnd w:id="7"/>
             <w:r>
               <w:rPr>
                 <w:lang w:val="en-US"/>
@@ -5241,7 +5358,7 @@
               <w:rPr>
                 <w:lang w:val="en-US"/>
               </w:rPr>
-              <w:t>App/User gen</w:t>
+              <w:t>To be selected by default or not</w:t>
             </w:r>
           </w:p>
         </w:tc>
@@ -5537,7 +5654,7 @@
       <w:tblPr>
         <w:tblW w:w="10710" w:type="dxa"/>
         <w:jc w:val="left"/>
-        <w:tblInd w:w="-97" w:type="dxa"/>
+        <w:tblInd w:w="-112" w:type="dxa"/>
         <w:tblBorders>
           <w:top w:val="single" w:sz="4" w:space="0" w:color="000001"/>
           <w:left w:val="single" w:sz="4" w:space="0" w:color="000001"/>
@@ -5969,14 +6086,14 @@
               <w:jc w:val="center"/>
               <w:rPr/>
             </w:pPr>
-            <w:bookmarkStart w:id="7" w:name="__DdeLink__2378_1580559374"/>
+            <w:bookmarkStart w:id="8" w:name="__DdeLink__2378_1580559374"/>
             <w:r>
               <w:rPr>
                 <w:lang w:val="en-US"/>
               </w:rPr>
               <w:t>CAT_ID</w:t>
             </w:r>
-            <w:bookmarkEnd w:id="7"/>
+            <w:bookmarkEnd w:id="8"/>
             <w:r>
               <w:rPr>
                 <w:lang w:val="en-US"/>
@@ -6104,14 +6221,14 @@
               <w:jc w:val="center"/>
               <w:rPr/>
             </w:pPr>
-            <w:bookmarkStart w:id="8" w:name="__DdeLink__2382_1580559374"/>
+            <w:bookmarkStart w:id="9" w:name="__DdeLink__2382_1580559374"/>
             <w:r>
               <w:rPr>
                 <w:lang w:val="en-US"/>
               </w:rPr>
               <w:t>SPNT_ON_ID</w:t>
             </w:r>
-            <w:bookmarkEnd w:id="8"/>
+            <w:bookmarkEnd w:id="9"/>
             <w:r>
               <w:rPr>
                 <w:lang w:val="en-US"/>
@@ -6239,14 +6356,14 @@
               <w:jc w:val="center"/>
               <w:rPr/>
             </w:pPr>
-            <w:bookmarkStart w:id="9" w:name="__DdeLink__2380_1580559374"/>
+            <w:bookmarkStart w:id="10" w:name="__DdeLink__2380_1580559374"/>
             <w:r>
               <w:rPr>
                 <w:lang w:val="en-US"/>
               </w:rPr>
               <w:t>ACC_ID</w:t>
             </w:r>
-            <w:bookmarkEnd w:id="9"/>
+            <w:bookmarkEnd w:id="10"/>
             <w:r>
               <w:rPr>
                 <w:lang w:val="en-US"/>
@@ -6355,6 +6472,7 @@
           <w:tcPr>
             <w:tcW w:w="2149" w:type="dxa"/>
             <w:tcBorders>
+              <w:top w:val="single" w:sz="4" w:space="0" w:color="000001"/>
               <w:left w:val="single" w:sz="4" w:space="0" w:color="000001"/>
               <w:bottom w:val="single" w:sz="4" w:space="0" w:color="000001"/>
               <w:right w:val="single" w:sz="4" w:space="0" w:color="000001"/>
@@ -6373,21 +6491,22 @@
               <w:jc w:val="center"/>
               <w:rPr/>
             </w:pPr>
-            <w:bookmarkStart w:id="10" w:name="__DdeLink__3710_42901161411"/>
+            <w:bookmarkStart w:id="11" w:name="__DdeLink__1318_546165414"/>
+            <w:bookmarkStart w:id="12" w:name="__DdeLink__3710_42901161411"/>
             <w:r>
               <w:rPr>
                 <w:lang w:val="en-US"/>
               </w:rPr>
               <w:t>R</w:t>
             </w:r>
-            <w:bookmarkEnd w:id="10"/>
+            <w:bookmarkEnd w:id="12"/>
             <w:r>
               <w:rPr>
                 <w:lang w:val="en-US"/>
               </w:rPr>
               <w:t>EPEAT</w:t>
             </w:r>
-            <w:bookmarkStart w:id="11" w:name="__DdeLink__1478_143975819511"/>
+            <w:bookmarkStart w:id="13" w:name="__DdeLink__1478_143975819511"/>
             <w:r>
               <w:rPr>
                 <w:lang w:val="en-US"/>
@@ -6395,6 +6514,7 @@
               <w:t>_ID</w:t>
             </w:r>
             <w:bookmarkEnd w:id="11"/>
+            <w:bookmarkEnd w:id="13"/>
             <w:r>
               <w:rPr>
                 <w:lang w:val="en-US"/>
@@ -6407,6 +6527,7 @@
           <w:tcPr>
             <w:tcW w:w="1630" w:type="dxa"/>
             <w:tcBorders>
+              <w:top w:val="single" w:sz="4" w:space="0" w:color="000001"/>
               <w:left w:val="single" w:sz="4" w:space="0" w:color="000001"/>
               <w:bottom w:val="single" w:sz="4" w:space="0" w:color="000001"/>
               <w:right w:val="single" w:sz="4" w:space="0" w:color="000001"/>
@@ -6435,6 +6556,7 @@
           <w:tcPr>
             <w:tcW w:w="1350" w:type="dxa"/>
             <w:tcBorders>
+              <w:top w:val="single" w:sz="4" w:space="0" w:color="000001"/>
               <w:left w:val="single" w:sz="4" w:space="0" w:color="000001"/>
               <w:bottom w:val="single" w:sz="4" w:space="0" w:color="000001"/>
               <w:right w:val="single" w:sz="4" w:space="0" w:color="000001"/>
@@ -6463,6 +6585,7 @@
           <w:tcPr>
             <w:tcW w:w="5580" w:type="dxa"/>
             <w:tcBorders>
+              <w:top w:val="single" w:sz="4" w:space="0" w:color="000001"/>
               <w:left w:val="single" w:sz="4" w:space="0" w:color="000001"/>
               <w:bottom w:val="single" w:sz="4" w:space="0" w:color="000001"/>
               <w:right w:val="single" w:sz="4" w:space="0" w:color="000001"/>
@@ -6513,15 +6636,19 @@
               <w:jc w:val="center"/>
               <w:rPr/>
             </w:pPr>
-            <w:bookmarkStart w:id="12" w:name="__DdeLink__2374_1580559374"/>
-            <w:bookmarkStart w:id="13" w:name="__DdeLink__2314_2126833334"/>
-            <w:bookmarkEnd w:id="12"/>
-            <w:bookmarkEnd w:id="13"/>
-            <w:r>
-              <w:rPr>
-                <w:lang w:val="en-US"/>
-              </w:rPr>
-              <w:t>TRAN_AMT</w:t>
+            <w:bookmarkStart w:id="14" w:name="__DdeLink__1324_546165414"/>
+            <w:r>
+              <w:rPr>
+                <w:lang w:val="en-US"/>
+              </w:rPr>
+              <w:t>PARENT_</w:t>
+            </w:r>
+            <w:bookmarkEnd w:id="14"/>
+            <w:r>
+              <w:rPr>
+                <w:lang w:val="en-US"/>
+              </w:rPr>
+              <w:t>TRAN_ID</w:t>
             </w:r>
           </w:p>
         </w:tc>
@@ -6583,7 +6710,7 @@
               <w:rPr>
                 <w:lang w:val="en-US"/>
               </w:rPr>
-              <w:t>No</w:t>
+              <w:t>Yes</w:t>
             </w:r>
           </w:p>
         </w:tc>
@@ -6608,14 +6735,13 @@
               <w:pStyle w:val="Normal"/>
               <w:spacing w:lineRule="auto" w:line="480" w:before="114" w:after="114"/>
               <w:jc w:val="center"/>
-              <w:rPr>
-                <w:lang w:val="en-US"/>
-              </w:rPr>
-            </w:pPr>
-            <w:r>
-              <w:rPr>
-                <w:lang w:val="en-US"/>
-              </w:rPr>
+              <w:rPr/>
+            </w:pPr>
+            <w:r>
+              <w:rPr>
+                <w:lang w:val="en-US"/>
+              </w:rPr>
+              <w:t>Timeline of a repeated transaction</w:t>
             </w:r>
           </w:p>
         </w:tc>
@@ -6645,11 +6771,15 @@
               <w:jc w:val="center"/>
               <w:rPr/>
             </w:pPr>
-            <w:r>
-              <w:rPr>
-                <w:lang w:val="en-US"/>
-              </w:rPr>
-              <w:t>TRAN_NAME</w:t>
+            <w:bookmarkStart w:id="15" w:name="__DdeLink__2314_2126833334"/>
+            <w:bookmarkStart w:id="16" w:name="__DdeLink__2374_1580559374"/>
+            <w:bookmarkEnd w:id="15"/>
+            <w:bookmarkEnd w:id="16"/>
+            <w:r>
+              <w:rPr>
+                <w:lang w:val="en-US"/>
+              </w:rPr>
+              <w:t>TRAN_AMT</w:t>
             </w:r>
           </w:p>
         </w:tc>
@@ -6773,13 +6903,11 @@
               <w:jc w:val="center"/>
               <w:rPr/>
             </w:pPr>
-            <w:bookmarkStart w:id="14" w:name="__DdeLink__2316_2126833334"/>
-            <w:bookmarkEnd w:id="14"/>
-            <w:r>
-              <w:rPr>
-                <w:lang w:val="en-US"/>
-              </w:rPr>
-              <w:t>TRAN_TYPE</w:t>
+            <w:r>
+              <w:rPr>
+                <w:lang w:val="en-US"/>
+              </w:rPr>
+              <w:t>TRAN_NAME</w:t>
             </w:r>
           </w:p>
         </w:tc>
@@ -6866,13 +6994,14 @@
               <w:pStyle w:val="Normal"/>
               <w:spacing w:lineRule="auto" w:line="480" w:before="114" w:after="114"/>
               <w:jc w:val="center"/>
-              <w:rPr/>
-            </w:pPr>
-            <w:r>
-              <w:rPr>
-                <w:lang w:val="en-US"/>
-              </w:rPr>
-              <w:t>Expense/Income</w:t>
+              <w:rPr>
+                <w:lang w:val="en-US"/>
+              </w:rPr>
+            </w:pPr>
+            <w:r>
+              <w:rPr>
+                <w:lang w:val="en-US"/>
+              </w:rPr>
             </w:r>
           </w:p>
         </w:tc>
@@ -6902,11 +7031,13 @@
               <w:jc w:val="center"/>
               <w:rPr/>
             </w:pPr>
-            <w:r>
-              <w:rPr>
-                <w:lang w:val="en-US"/>
-              </w:rPr>
-              <w:t>TRAN_NOTE</w:t>
+            <w:bookmarkStart w:id="17" w:name="__DdeLink__2316_2126833334"/>
+            <w:bookmarkEnd w:id="17"/>
+            <w:r>
+              <w:rPr>
+                <w:lang w:val="en-US"/>
+              </w:rPr>
+              <w:t>TRAN_TYPE</w:t>
             </w:r>
           </w:p>
         </w:tc>
@@ -6968,7 +7099,7 @@
               <w:rPr>
                 <w:lang w:val="en-US"/>
               </w:rPr>
-              <w:t>Yes</w:t>
+              <w:t>No</w:t>
             </w:r>
           </w:p>
         </w:tc>
@@ -6993,14 +7124,13 @@
               <w:pStyle w:val="Normal"/>
               <w:spacing w:lineRule="auto" w:line="480" w:before="114" w:after="114"/>
               <w:jc w:val="center"/>
-              <w:rPr>
-                <w:lang w:val="en-US"/>
-              </w:rPr>
-            </w:pPr>
-            <w:r>
-              <w:rPr>
-                <w:lang w:val="en-US"/>
-              </w:rPr>
+              <w:rPr/>
+            </w:pPr>
+            <w:r>
+              <w:rPr>
+                <w:lang w:val="en-US"/>
+              </w:rPr>
+              <w:t>Expense/Income</w:t>
             </w:r>
           </w:p>
         </w:tc>
@@ -7030,12 +7160,140 @@
               <w:jc w:val="center"/>
               <w:rPr/>
             </w:pPr>
-            <w:bookmarkStart w:id="15" w:name="__DdeLink__2386_1580559374"/>
-            <w:bookmarkStart w:id="16" w:name="__DdeLink__2384_1580559374"/>
-            <w:bookmarkStart w:id="17" w:name="__DdeLink__2318_2126833334"/>
-            <w:bookmarkEnd w:id="15"/>
-            <w:bookmarkEnd w:id="16"/>
-            <w:bookmarkEnd w:id="17"/>
+            <w:r>
+              <w:rPr>
+                <w:lang w:val="en-US"/>
+              </w:rPr>
+              <w:t>TRAN_NOTE</w:t>
+            </w:r>
+          </w:p>
+        </w:tc>
+        <w:tc>
+          <w:tcPr>
+            <w:tcW w:w="1630" w:type="dxa"/>
+            <w:tcBorders>
+              <w:top w:val="single" w:sz="4" w:space="0" w:color="000001"/>
+              <w:left w:val="single" w:sz="4" w:space="0" w:color="000001"/>
+              <w:bottom w:val="single" w:sz="4" w:space="0" w:color="000001"/>
+              <w:right w:val="single" w:sz="4" w:space="0" w:color="000001"/>
+              <w:insideH w:val="single" w:sz="4" w:space="0" w:color="000001"/>
+              <w:insideV w:val="single" w:sz="4" w:space="0" w:color="000001"/>
+            </w:tcBorders>
+            <w:shd w:fill="FFFFFF" w:val="clear"/>
+            <w:tcMar>
+              <w:left w:w="-5" w:type="dxa"/>
+            </w:tcMar>
+          </w:tcPr>
+          <w:p>
+            <w:pPr>
+              <w:pStyle w:val="Normal"/>
+              <w:spacing w:lineRule="auto" w:line="480" w:before="114" w:after="114"/>
+              <w:jc w:val="center"/>
+              <w:rPr/>
+            </w:pPr>
+            <w:r>
+              <w:rPr>
+                <w:lang w:val="en-US"/>
+              </w:rPr>
+              <w:t>String</w:t>
+            </w:r>
+          </w:p>
+        </w:tc>
+        <w:tc>
+          <w:tcPr>
+            <w:tcW w:w="1350" w:type="dxa"/>
+            <w:tcBorders>
+              <w:top w:val="single" w:sz="4" w:space="0" w:color="000001"/>
+              <w:left w:val="single" w:sz="4" w:space="0" w:color="000001"/>
+              <w:bottom w:val="single" w:sz="4" w:space="0" w:color="000001"/>
+              <w:right w:val="single" w:sz="4" w:space="0" w:color="000001"/>
+              <w:insideH w:val="single" w:sz="4" w:space="0" w:color="000001"/>
+              <w:insideV w:val="single" w:sz="4" w:space="0" w:color="000001"/>
+            </w:tcBorders>
+            <w:shd w:fill="FFFFFF" w:val="clear"/>
+            <w:tcMar>
+              <w:left w:w="-5" w:type="dxa"/>
+            </w:tcMar>
+          </w:tcPr>
+          <w:p>
+            <w:pPr>
+              <w:pStyle w:val="Normal"/>
+              <w:spacing w:lineRule="auto" w:line="480" w:before="114" w:after="114"/>
+              <w:jc w:val="center"/>
+              <w:rPr/>
+            </w:pPr>
+            <w:r>
+              <w:rPr>
+                <w:lang w:val="en-US"/>
+              </w:rPr>
+              <w:t>Yes</w:t>
+            </w:r>
+          </w:p>
+        </w:tc>
+        <w:tc>
+          <w:tcPr>
+            <w:tcW w:w="5580" w:type="dxa"/>
+            <w:tcBorders>
+              <w:top w:val="single" w:sz="4" w:space="0" w:color="000001"/>
+              <w:left w:val="single" w:sz="4" w:space="0" w:color="000001"/>
+              <w:bottom w:val="single" w:sz="4" w:space="0" w:color="000001"/>
+              <w:right w:val="single" w:sz="4" w:space="0" w:color="000001"/>
+              <w:insideH w:val="single" w:sz="4" w:space="0" w:color="000001"/>
+              <w:insideV w:val="single" w:sz="4" w:space="0" w:color="000001"/>
+            </w:tcBorders>
+            <w:shd w:fill="FFFFFF" w:val="clear"/>
+            <w:tcMar>
+              <w:left w:w="-5" w:type="dxa"/>
+            </w:tcMar>
+          </w:tcPr>
+          <w:p>
+            <w:pPr>
+              <w:pStyle w:val="Normal"/>
+              <w:spacing w:lineRule="auto" w:line="480" w:before="114" w:after="114"/>
+              <w:jc w:val="center"/>
+              <w:rPr>
+                <w:lang w:val="en-US"/>
+              </w:rPr>
+            </w:pPr>
+            <w:r>
+              <w:rPr>
+                <w:lang w:val="en-US"/>
+              </w:rPr>
+            </w:r>
+          </w:p>
+        </w:tc>
+      </w:tr>
+      <w:tr>
+        <w:trPr/>
+        <w:tc>
+          <w:tcPr>
+            <w:tcW w:w="2149" w:type="dxa"/>
+            <w:tcBorders>
+              <w:top w:val="single" w:sz="4" w:space="0" w:color="000001"/>
+              <w:left w:val="single" w:sz="4" w:space="0" w:color="000001"/>
+              <w:bottom w:val="single" w:sz="4" w:space="0" w:color="000001"/>
+              <w:right w:val="single" w:sz="4" w:space="0" w:color="000001"/>
+              <w:insideH w:val="single" w:sz="4" w:space="0" w:color="000001"/>
+              <w:insideV w:val="single" w:sz="4" w:space="0" w:color="000001"/>
+            </w:tcBorders>
+            <w:shd w:fill="FFFFFF" w:val="clear"/>
+            <w:tcMar>
+              <w:left w:w="-5" w:type="dxa"/>
+            </w:tcMar>
+          </w:tcPr>
+          <w:p>
+            <w:pPr>
+              <w:pStyle w:val="Normal"/>
+              <w:spacing w:lineRule="auto" w:line="480" w:before="114" w:after="114"/>
+              <w:jc w:val="center"/>
+              <w:rPr/>
+            </w:pPr>
+            <w:bookmarkStart w:id="18" w:name="__DdeLink__2318_2126833334"/>
+            <w:bookmarkStart w:id="19" w:name="__DdeLink__2384_1580559374"/>
+            <w:bookmarkStart w:id="20" w:name="__DdeLink__2386_1580559374"/>
+            <w:bookmarkEnd w:id="18"/>
+            <w:bookmarkEnd w:id="19"/>
+            <w:bookmarkEnd w:id="20"/>
             <w:r>
               <w:rPr>
                 <w:lang w:val="en-US"/>
@@ -7135,6 +7393,377 @@
               <w:rPr>
                 <w:lang w:val="en-US"/>
               </w:rPr>
+            </w:r>
+          </w:p>
+        </w:tc>
+      </w:tr>
+      <w:tr>
+        <w:trPr/>
+        <w:tc>
+          <w:tcPr>
+            <w:tcW w:w="2149" w:type="dxa"/>
+            <w:tcBorders>
+              <w:top w:val="single" w:sz="4" w:space="0" w:color="000001"/>
+              <w:left w:val="single" w:sz="4" w:space="0" w:color="000001"/>
+              <w:bottom w:val="single" w:sz="4" w:space="0" w:color="000001"/>
+              <w:right w:val="single" w:sz="4" w:space="0" w:color="000001"/>
+              <w:insideH w:val="single" w:sz="4" w:space="0" w:color="000001"/>
+              <w:insideV w:val="single" w:sz="4" w:space="0" w:color="000001"/>
+            </w:tcBorders>
+            <w:shd w:fill="FFFFFF" w:val="clear"/>
+            <w:tcMar>
+              <w:left w:w="-5" w:type="dxa"/>
+            </w:tcMar>
+          </w:tcPr>
+          <w:p>
+            <w:pPr>
+              <w:pStyle w:val="Normal"/>
+              <w:spacing w:lineRule="auto" w:line="480" w:before="114" w:after="114"/>
+              <w:jc w:val="center"/>
+              <w:rPr/>
+            </w:pPr>
+            <w:bookmarkStart w:id="21" w:name="__DdeLink__1330_546165414"/>
+            <w:bookmarkStart w:id="22" w:name="__DdeLink__1327_546165414"/>
+            <w:bookmarkEnd w:id="21"/>
+            <w:bookmarkEnd w:id="22"/>
+            <w:r>
+              <w:rPr/>
+              <w:t>NOTIFY</w:t>
+            </w:r>
+          </w:p>
+        </w:tc>
+        <w:tc>
+          <w:tcPr>
+            <w:tcW w:w="1630" w:type="dxa"/>
+            <w:tcBorders>
+              <w:top w:val="single" w:sz="4" w:space="0" w:color="000001"/>
+              <w:left w:val="single" w:sz="4" w:space="0" w:color="000001"/>
+              <w:bottom w:val="single" w:sz="4" w:space="0" w:color="000001"/>
+              <w:right w:val="single" w:sz="4" w:space="0" w:color="000001"/>
+              <w:insideH w:val="single" w:sz="4" w:space="0" w:color="000001"/>
+              <w:insideV w:val="single" w:sz="4" w:space="0" w:color="000001"/>
+            </w:tcBorders>
+            <w:shd w:fill="FFFFFF" w:val="clear"/>
+            <w:tcMar>
+              <w:left w:w="-5" w:type="dxa"/>
+            </w:tcMar>
+          </w:tcPr>
+          <w:p>
+            <w:pPr>
+              <w:pStyle w:val="Normal"/>
+              <w:spacing w:lineRule="auto" w:line="480" w:before="114" w:after="114"/>
+              <w:jc w:val="center"/>
+              <w:rPr/>
+            </w:pPr>
+            <w:r>
+              <w:rPr/>
+              <w:t>String</w:t>
+            </w:r>
+          </w:p>
+        </w:tc>
+        <w:tc>
+          <w:tcPr>
+            <w:tcW w:w="1350" w:type="dxa"/>
+            <w:tcBorders>
+              <w:top w:val="single" w:sz="4" w:space="0" w:color="000001"/>
+              <w:left w:val="single" w:sz="4" w:space="0" w:color="000001"/>
+              <w:bottom w:val="single" w:sz="4" w:space="0" w:color="000001"/>
+              <w:right w:val="single" w:sz="4" w:space="0" w:color="000001"/>
+              <w:insideH w:val="single" w:sz="4" w:space="0" w:color="000001"/>
+              <w:insideV w:val="single" w:sz="4" w:space="0" w:color="000001"/>
+            </w:tcBorders>
+            <w:shd w:fill="FFFFFF" w:val="clear"/>
+            <w:tcMar>
+              <w:left w:w="-5" w:type="dxa"/>
+            </w:tcMar>
+          </w:tcPr>
+          <w:p>
+            <w:pPr>
+              <w:pStyle w:val="Normal"/>
+              <w:spacing w:lineRule="auto" w:line="480" w:before="114" w:after="114"/>
+              <w:jc w:val="center"/>
+              <w:rPr/>
+            </w:pPr>
+            <w:r>
+              <w:rPr/>
+              <w:t>Yes</w:t>
+            </w:r>
+          </w:p>
+        </w:tc>
+        <w:tc>
+          <w:tcPr>
+            <w:tcW w:w="5580" w:type="dxa"/>
+            <w:tcBorders>
+              <w:top w:val="single" w:sz="4" w:space="0" w:color="000001"/>
+              <w:left w:val="single" w:sz="4" w:space="0" w:color="000001"/>
+              <w:bottom w:val="single" w:sz="4" w:space="0" w:color="000001"/>
+              <w:right w:val="single" w:sz="4" w:space="0" w:color="000001"/>
+              <w:insideH w:val="single" w:sz="4" w:space="0" w:color="000001"/>
+              <w:insideV w:val="single" w:sz="4" w:space="0" w:color="000001"/>
+            </w:tcBorders>
+            <w:shd w:fill="FFFFFF" w:val="clear"/>
+            <w:tcMar>
+              <w:left w:w="-5" w:type="dxa"/>
+            </w:tcMar>
+          </w:tcPr>
+          <w:p>
+            <w:pPr>
+              <w:pStyle w:val="Normal"/>
+              <w:spacing w:lineRule="auto" w:line="480" w:before="114" w:after="114"/>
+              <w:jc w:val="center"/>
+              <w:rPr>
+                <w:lang w:val="en-US"/>
+              </w:rPr>
+            </w:pPr>
+            <w:r>
+              <w:rPr>
+                <w:lang w:val="en-US"/>
+              </w:rPr>
+              <w:t>Notify &amp; Add / Auto Add</w:t>
+            </w:r>
+          </w:p>
+        </w:tc>
+      </w:tr>
+      <w:tr>
+        <w:trPr/>
+        <w:tc>
+          <w:tcPr>
+            <w:tcW w:w="2149" w:type="dxa"/>
+            <w:tcBorders>
+              <w:top w:val="single" w:sz="4" w:space="0" w:color="000001"/>
+              <w:left w:val="single" w:sz="4" w:space="0" w:color="000001"/>
+              <w:bottom w:val="single" w:sz="4" w:space="0" w:color="000001"/>
+              <w:right w:val="single" w:sz="4" w:space="0" w:color="000001"/>
+              <w:insideH w:val="single" w:sz="4" w:space="0" w:color="000001"/>
+              <w:insideV w:val="single" w:sz="4" w:space="0" w:color="000001"/>
+            </w:tcBorders>
+            <w:shd w:fill="FFFFFF" w:val="clear"/>
+            <w:tcMar>
+              <w:left w:w="-5" w:type="dxa"/>
+            </w:tcMar>
+          </w:tcPr>
+          <w:p>
+            <w:pPr>
+              <w:pStyle w:val="Normal"/>
+              <w:spacing w:lineRule="auto" w:line="480" w:before="114" w:after="114"/>
+              <w:jc w:val="center"/>
+              <w:rPr/>
+            </w:pPr>
+            <w:r>
+              <w:rPr/>
+              <w:t>NOTIFY_TIME</w:t>
+            </w:r>
+          </w:p>
+        </w:tc>
+        <w:tc>
+          <w:tcPr>
+            <w:tcW w:w="1630" w:type="dxa"/>
+            <w:tcBorders>
+              <w:top w:val="single" w:sz="4" w:space="0" w:color="000001"/>
+              <w:left w:val="single" w:sz="4" w:space="0" w:color="000001"/>
+              <w:bottom w:val="single" w:sz="4" w:space="0" w:color="000001"/>
+              <w:right w:val="single" w:sz="4" w:space="0" w:color="000001"/>
+              <w:insideH w:val="single" w:sz="4" w:space="0" w:color="000001"/>
+              <w:insideV w:val="single" w:sz="4" w:space="0" w:color="000001"/>
+            </w:tcBorders>
+            <w:shd w:fill="FFFFFF" w:val="clear"/>
+            <w:tcMar>
+              <w:left w:w="-5" w:type="dxa"/>
+            </w:tcMar>
+          </w:tcPr>
+          <w:p>
+            <w:pPr>
+              <w:pStyle w:val="Normal"/>
+              <w:spacing w:lineRule="auto" w:line="480" w:before="114" w:after="114"/>
+              <w:jc w:val="center"/>
+              <w:rPr/>
+            </w:pPr>
+            <w:r>
+              <w:rPr/>
+              <w:t>String</w:t>
+            </w:r>
+          </w:p>
+        </w:tc>
+        <w:tc>
+          <w:tcPr>
+            <w:tcW w:w="1350" w:type="dxa"/>
+            <w:tcBorders>
+              <w:top w:val="single" w:sz="4" w:space="0" w:color="000001"/>
+              <w:left w:val="single" w:sz="4" w:space="0" w:color="000001"/>
+              <w:bottom w:val="single" w:sz="4" w:space="0" w:color="000001"/>
+              <w:right w:val="single" w:sz="4" w:space="0" w:color="000001"/>
+              <w:insideH w:val="single" w:sz="4" w:space="0" w:color="000001"/>
+              <w:insideV w:val="single" w:sz="4" w:space="0" w:color="000001"/>
+            </w:tcBorders>
+            <w:shd w:fill="FFFFFF" w:val="clear"/>
+            <w:tcMar>
+              <w:left w:w="-5" w:type="dxa"/>
+            </w:tcMar>
+          </w:tcPr>
+          <w:p>
+            <w:pPr>
+              <w:pStyle w:val="Normal"/>
+              <w:spacing w:lineRule="auto" w:line="480" w:before="114" w:after="114"/>
+              <w:jc w:val="center"/>
+              <w:rPr/>
+            </w:pPr>
+            <w:r>
+              <w:rPr/>
+              <w:t>Yes</w:t>
+            </w:r>
+          </w:p>
+        </w:tc>
+        <w:tc>
+          <w:tcPr>
+            <w:tcW w:w="5580" w:type="dxa"/>
+            <w:tcBorders>
+              <w:top w:val="single" w:sz="4" w:space="0" w:color="000001"/>
+              <w:left w:val="single" w:sz="4" w:space="0" w:color="000001"/>
+              <w:bottom w:val="single" w:sz="4" w:space="0" w:color="000001"/>
+              <w:right w:val="single" w:sz="4" w:space="0" w:color="000001"/>
+              <w:insideH w:val="single" w:sz="4" w:space="0" w:color="000001"/>
+              <w:insideV w:val="single" w:sz="4" w:space="0" w:color="000001"/>
+            </w:tcBorders>
+            <w:shd w:fill="FFFFFF" w:val="clear"/>
+            <w:tcMar>
+              <w:left w:w="-5" w:type="dxa"/>
+            </w:tcMar>
+          </w:tcPr>
+          <w:p>
+            <w:pPr>
+              <w:pStyle w:val="Normal"/>
+              <w:spacing w:lineRule="auto" w:line="480" w:before="114" w:after="114"/>
+              <w:jc w:val="center"/>
+              <w:rPr>
+                <w:lang w:val="en-US"/>
+              </w:rPr>
+            </w:pPr>
+            <w:r>
+              <w:rPr>
+                <w:lang w:val="en-US"/>
+              </w:rPr>
+              <w:t>Time to Notify/Add</w:t>
+            </w:r>
+          </w:p>
+        </w:tc>
+      </w:tr>
+      <w:tr>
+        <w:trPr/>
+        <w:tc>
+          <w:tcPr>
+            <w:tcW w:w="2149" w:type="dxa"/>
+            <w:tcBorders>
+              <w:top w:val="single" w:sz="4" w:space="0" w:color="000001"/>
+              <w:left w:val="single" w:sz="4" w:space="0" w:color="000001"/>
+              <w:bottom w:val="single" w:sz="4" w:space="0" w:color="000001"/>
+              <w:right w:val="single" w:sz="4" w:space="0" w:color="000001"/>
+              <w:insideH w:val="single" w:sz="4" w:space="0" w:color="000001"/>
+              <w:insideV w:val="single" w:sz="4" w:space="0" w:color="000001"/>
+            </w:tcBorders>
+            <w:shd w:fill="FFFFFF" w:val="clear"/>
+            <w:tcMar>
+              <w:left w:w="-5" w:type="dxa"/>
+            </w:tcMar>
+          </w:tcPr>
+          <w:p>
+            <w:pPr>
+              <w:pStyle w:val="Normal"/>
+              <w:spacing w:lineRule="auto" w:line="480" w:before="114" w:after="114"/>
+              <w:jc w:val="center"/>
+              <w:rPr/>
+            </w:pPr>
+            <w:bookmarkStart w:id="23" w:name="__DdeLink__1366_523872568"/>
+            <w:bookmarkEnd w:id="23"/>
+            <w:r>
+              <w:rPr/>
+              <w:t>SCHD_UPTO_DATE</w:t>
+            </w:r>
+          </w:p>
+        </w:tc>
+        <w:tc>
+          <w:tcPr>
+            <w:tcW w:w="1630" w:type="dxa"/>
+            <w:tcBorders>
+              <w:top w:val="single" w:sz="4" w:space="0" w:color="000001"/>
+              <w:left w:val="single" w:sz="4" w:space="0" w:color="000001"/>
+              <w:bottom w:val="single" w:sz="4" w:space="0" w:color="000001"/>
+              <w:right w:val="single" w:sz="4" w:space="0" w:color="000001"/>
+              <w:insideH w:val="single" w:sz="4" w:space="0" w:color="000001"/>
+              <w:insideV w:val="single" w:sz="4" w:space="0" w:color="000001"/>
+            </w:tcBorders>
+            <w:shd w:fill="FFFFFF" w:val="clear"/>
+            <w:tcMar>
+              <w:left w:w="-5" w:type="dxa"/>
+            </w:tcMar>
+          </w:tcPr>
+          <w:p>
+            <w:pPr>
+              <w:pStyle w:val="Normal"/>
+              <w:spacing w:lineRule="auto" w:line="480" w:before="114" w:after="114"/>
+              <w:jc w:val="center"/>
+              <w:rPr/>
+            </w:pPr>
+            <w:r>
+              <w:rPr/>
+              <w:t>String</w:t>
+            </w:r>
+          </w:p>
+        </w:tc>
+        <w:tc>
+          <w:tcPr>
+            <w:tcW w:w="1350" w:type="dxa"/>
+            <w:tcBorders>
+              <w:top w:val="single" w:sz="4" w:space="0" w:color="000001"/>
+              <w:left w:val="single" w:sz="4" w:space="0" w:color="000001"/>
+              <w:bottom w:val="single" w:sz="4" w:space="0" w:color="000001"/>
+              <w:right w:val="single" w:sz="4" w:space="0" w:color="000001"/>
+              <w:insideH w:val="single" w:sz="4" w:space="0" w:color="000001"/>
+              <w:insideV w:val="single" w:sz="4" w:space="0" w:color="000001"/>
+            </w:tcBorders>
+            <w:shd w:fill="FFFFFF" w:val="clear"/>
+            <w:tcMar>
+              <w:left w:w="-5" w:type="dxa"/>
+            </w:tcMar>
+          </w:tcPr>
+          <w:p>
+            <w:pPr>
+              <w:pStyle w:val="Normal"/>
+              <w:spacing w:lineRule="auto" w:line="480" w:before="114" w:after="114"/>
+              <w:jc w:val="center"/>
+              <w:rPr/>
+            </w:pPr>
+            <w:r>
+              <w:rPr/>
+              <w:t>Yes</w:t>
+            </w:r>
+          </w:p>
+        </w:tc>
+        <w:tc>
+          <w:tcPr>
+            <w:tcW w:w="5580" w:type="dxa"/>
+            <w:tcBorders>
+              <w:top w:val="single" w:sz="4" w:space="0" w:color="000001"/>
+              <w:left w:val="single" w:sz="4" w:space="0" w:color="000001"/>
+              <w:bottom w:val="single" w:sz="4" w:space="0" w:color="000001"/>
+              <w:right w:val="single" w:sz="4" w:space="0" w:color="000001"/>
+              <w:insideH w:val="single" w:sz="4" w:space="0" w:color="000001"/>
+              <w:insideV w:val="single" w:sz="4" w:space="0" w:color="000001"/>
+            </w:tcBorders>
+            <w:shd w:fill="FFFFFF" w:val="clear"/>
+            <w:tcMar>
+              <w:left w:w="-5" w:type="dxa"/>
+            </w:tcMar>
+          </w:tcPr>
+          <w:p>
+            <w:pPr>
+              <w:pStyle w:val="Normal"/>
+              <w:spacing w:lineRule="auto" w:line="480" w:before="114" w:after="114"/>
+              <w:jc w:val="center"/>
+              <w:rPr/>
+            </w:pPr>
+            <w:r>
+              <w:rPr/>
+              <w:t>Forever / Date</w:t>
             </w:r>
           </w:p>
         </w:tc>
@@ -7435,7 +8064,7 @@
       <w:tblPr>
         <w:tblW w:w="10709" w:type="dxa"/>
         <w:jc w:val="left"/>
-        <w:tblInd w:w="-127" w:type="dxa"/>
+        <w:tblInd w:w="-142" w:type="dxa"/>
         <w:tblBorders>
           <w:top w:val="single" w:sz="4" w:space="0" w:color="000001"/>
           <w:left w:val="single" w:sz="4" w:space="0" w:color="000001"/>
@@ -7452,16 +8081,16 @@
         </w:tblCellMar>
       </w:tblPr>
       <w:tblGrid>
-        <w:gridCol w:w="2429"/>
-        <w:gridCol w:w="1351"/>
+        <w:gridCol w:w="2428"/>
+        <w:gridCol w:w="1354"/>
         <w:gridCol w:w="1349"/>
-        <w:gridCol w:w="5579"/>
+        <w:gridCol w:w="5577"/>
       </w:tblGrid>
       <w:tr>
         <w:trPr/>
         <w:tc>
           <w:tcPr>
-            <w:tcW w:w="2429" w:type="dxa"/>
+            <w:tcW w:w="2428" w:type="dxa"/>
             <w:tcBorders>
               <w:top w:val="single" w:sz="4" w:space="0" w:color="000001"/>
               <w:left w:val="single" w:sz="4" w:space="0" w:color="000001"/>
@@ -7493,7 +8122,7 @@
         </w:tc>
         <w:tc>
           <w:tcPr>
-            <w:tcW w:w="1351" w:type="dxa"/>
+            <w:tcW w:w="1354" w:type="dxa"/>
             <w:tcBorders>
               <w:top w:val="single" w:sz="4" w:space="0" w:color="000001"/>
               <w:left w:val="single" w:sz="4" w:space="0" w:color="000001"/>
@@ -7557,7 +8186,7 @@
         </w:tc>
         <w:tc>
           <w:tcPr>
-            <w:tcW w:w="5579" w:type="dxa"/>
+            <w:tcW w:w="5577" w:type="dxa"/>
             <w:tcBorders>
               <w:top w:val="single" w:sz="4" w:space="0" w:color="000001"/>
               <w:left w:val="single" w:sz="4" w:space="0" w:color="000001"/>
@@ -7592,7 +8221,7 @@
         <w:trPr/>
         <w:tc>
           <w:tcPr>
-            <w:tcW w:w="2429" w:type="dxa"/>
+            <w:tcW w:w="2428" w:type="dxa"/>
             <w:tcBorders>
               <w:top w:val="single" w:sz="4" w:space="0" w:color="000001"/>
               <w:left w:val="single" w:sz="4" w:space="0" w:color="000001"/>
@@ -7623,7 +8252,7 @@
         </w:tc>
         <w:tc>
           <w:tcPr>
-            <w:tcW w:w="1351" w:type="dxa"/>
+            <w:tcW w:w="1354" w:type="dxa"/>
             <w:tcBorders>
               <w:top w:val="single" w:sz="4" w:space="0" w:color="000001"/>
               <w:left w:val="single" w:sz="4" w:space="0" w:color="000001"/>
@@ -7685,7 +8314,7 @@
         </w:tc>
         <w:tc>
           <w:tcPr>
-            <w:tcW w:w="5579" w:type="dxa"/>
+            <w:tcW w:w="5577" w:type="dxa"/>
             <w:tcBorders>
               <w:top w:val="single" w:sz="4" w:space="0" w:color="000001"/>
               <w:left w:val="single" w:sz="4" w:space="0" w:color="000001"/>
@@ -7719,7 +8348,7 @@
         <w:trPr/>
         <w:tc>
           <w:tcPr>
-            <w:tcW w:w="2429" w:type="dxa"/>
+            <w:tcW w:w="2428" w:type="dxa"/>
             <w:tcBorders>
               <w:top w:val="single" w:sz="4" w:space="0" w:color="000001"/>
               <w:left w:val="single" w:sz="4" w:space="0" w:color="000001"/>
@@ -7765,7 +8394,7 @@
         </w:tc>
         <w:tc>
           <w:tcPr>
-            <w:tcW w:w="1351" w:type="dxa"/>
+            <w:tcW w:w="1354" w:type="dxa"/>
             <w:tcBorders>
               <w:top w:val="single" w:sz="4" w:space="0" w:color="000001"/>
               <w:left w:val="single" w:sz="4" w:space="0" w:color="000001"/>
@@ -7827,7 +8456,7 @@
         </w:tc>
         <w:tc>
           <w:tcPr>
-            <w:tcW w:w="5579" w:type="dxa"/>
+            <w:tcW w:w="5577" w:type="dxa"/>
             <w:tcBorders>
               <w:top w:val="single" w:sz="4" w:space="0" w:color="000001"/>
               <w:left w:val="single" w:sz="4" w:space="0" w:color="000001"/>
@@ -7861,41 +8490,41 @@
         <w:trPr/>
         <w:tc>
           <w:tcPr>
-            <w:tcW w:w="2429" w:type="dxa"/>
-            <w:tcBorders>
-              <w:top w:val="single" w:sz="4" w:space="0" w:color="000001"/>
-              <w:left w:val="single" w:sz="4" w:space="0" w:color="000001"/>
-              <w:bottom w:val="single" w:sz="4" w:space="0" w:color="000001"/>
-              <w:right w:val="single" w:sz="4" w:space="0" w:color="000001"/>
-              <w:insideH w:val="single" w:sz="4" w:space="0" w:color="000001"/>
-              <w:insideV w:val="single" w:sz="4" w:space="0" w:color="000001"/>
-            </w:tcBorders>
-            <w:shd w:fill="FFFFFF" w:val="clear"/>
-            <w:tcMar>
-              <w:left w:w="-5" w:type="dxa"/>
-            </w:tcMar>
-          </w:tcPr>
-          <w:p>
-            <w:pPr>
-              <w:pStyle w:val="Normal"/>
-              <w:spacing w:before="114" w:after="114"/>
-              <w:jc w:val="center"/>
-              <w:rPr/>
-            </w:pPr>
-            <w:bookmarkStart w:id="18" w:name="__DdeLink__2579_1678827509"/>
-            <w:bookmarkStart w:id="19" w:name="__DdeLink__2022_855026253"/>
-            <w:bookmarkStart w:id="20" w:name="__DdeLink__3685_2024713542"/>
-            <w:bookmarkStart w:id="21" w:name="__DdeLink__2020_855026253"/>
+            <w:tcW w:w="2428" w:type="dxa"/>
+            <w:tcBorders>
+              <w:top w:val="single" w:sz="4" w:space="0" w:color="000001"/>
+              <w:left w:val="single" w:sz="4" w:space="0" w:color="000001"/>
+              <w:bottom w:val="single" w:sz="4" w:space="0" w:color="000001"/>
+              <w:right w:val="single" w:sz="4" w:space="0" w:color="000001"/>
+              <w:insideH w:val="single" w:sz="4" w:space="0" w:color="000001"/>
+              <w:insideV w:val="single" w:sz="4" w:space="0" w:color="000001"/>
+            </w:tcBorders>
+            <w:shd w:fill="FFFFFF" w:val="clear"/>
+            <w:tcMar>
+              <w:left w:w="-5" w:type="dxa"/>
+            </w:tcMar>
+          </w:tcPr>
+          <w:p>
+            <w:pPr>
+              <w:pStyle w:val="Normal"/>
+              <w:spacing w:before="114" w:after="114"/>
+              <w:jc w:val="center"/>
+              <w:rPr/>
+            </w:pPr>
+            <w:bookmarkStart w:id="24" w:name="__DdeLink__2020_855026253"/>
+            <w:bookmarkStart w:id="25" w:name="__DdeLink__3685_2024713542"/>
+            <w:bookmarkStart w:id="26" w:name="__DdeLink__2022_855026253"/>
+            <w:bookmarkStart w:id="27" w:name="__DdeLink__2579_1678827509"/>
             <w:r>
               <w:rPr>
                 <w:lang w:val="en-US"/>
               </w:rPr>
               <w:t>ACC_ID_FRM</w:t>
             </w:r>
-            <w:bookmarkEnd w:id="18"/>
-            <w:bookmarkEnd w:id="19"/>
-            <w:bookmarkEnd w:id="20"/>
-            <w:bookmarkEnd w:id="21"/>
+            <w:bookmarkEnd w:id="24"/>
+            <w:bookmarkEnd w:id="25"/>
+            <w:bookmarkEnd w:id="26"/>
+            <w:bookmarkEnd w:id="27"/>
             <w:r>
               <w:rPr>
                 <w:lang w:val="en-US"/>
@@ -7906,7 +8535,7 @@
         </w:tc>
         <w:tc>
           <w:tcPr>
-            <w:tcW w:w="1351" w:type="dxa"/>
+            <w:tcW w:w="1354" w:type="dxa"/>
             <w:tcBorders>
               <w:top w:val="single" w:sz="4" w:space="0" w:color="000001"/>
               <w:left w:val="single" w:sz="4" w:space="0" w:color="000001"/>
@@ -7968,7 +8597,7 @@
         </w:tc>
         <w:tc>
           <w:tcPr>
-            <w:tcW w:w="5579" w:type="dxa"/>
+            <w:tcW w:w="5577" w:type="dxa"/>
             <w:tcBorders>
               <w:top w:val="single" w:sz="4" w:space="0" w:color="000001"/>
               <w:left w:val="single" w:sz="4" w:space="0" w:color="000001"/>
@@ -8002,7 +8631,7 @@
         <w:trPr/>
         <w:tc>
           <w:tcPr>
-            <w:tcW w:w="2429" w:type="dxa"/>
+            <w:tcW w:w="2428" w:type="dxa"/>
             <w:tcBorders>
               <w:top w:val="single" w:sz="4" w:space="0" w:color="000001"/>
               <w:left w:val="single" w:sz="4" w:space="0" w:color="000001"/>
@@ -8033,7 +8662,7 @@
         </w:tc>
         <w:tc>
           <w:tcPr>
-            <w:tcW w:w="1351" w:type="dxa"/>
+            <w:tcW w:w="1354" w:type="dxa"/>
             <w:tcBorders>
               <w:top w:val="single" w:sz="4" w:space="0" w:color="000001"/>
               <w:left w:val="single" w:sz="4" w:space="0" w:color="000001"/>
@@ -8095,7 +8724,7 @@
         </w:tc>
         <w:tc>
           <w:tcPr>
-            <w:tcW w:w="5579" w:type="dxa"/>
+            <w:tcW w:w="5577" w:type="dxa"/>
             <w:tcBorders>
               <w:top w:val="single" w:sz="4" w:space="0" w:color="000001"/>
               <w:left w:val="single" w:sz="4" w:space="0" w:color="000001"/>
@@ -8129,7 +8758,7 @@
         <w:trPr/>
         <w:tc>
           <w:tcPr>
-            <w:tcW w:w="2429" w:type="dxa"/>
+            <w:tcW w:w="2428" w:type="dxa"/>
             <w:tcBorders>
               <w:top w:val="single" w:sz="4" w:space="0" w:color="000001"/>
               <w:left w:val="single" w:sz="4" w:space="0" w:color="000001"/>
@@ -8160,7 +8789,7 @@
         </w:tc>
         <w:tc>
           <w:tcPr>
-            <w:tcW w:w="1351" w:type="dxa"/>
+            <w:tcW w:w="1354" w:type="dxa"/>
             <w:tcBorders>
               <w:top w:val="single" w:sz="4" w:space="0" w:color="000001"/>
               <w:left w:val="single" w:sz="4" w:space="0" w:color="000001"/>
@@ -8222,7 +8851,7 @@
         </w:tc>
         <w:tc>
           <w:tcPr>
-            <w:tcW w:w="5579" w:type="dxa"/>
+            <w:tcW w:w="5577" w:type="dxa"/>
             <w:tcBorders>
               <w:top w:val="single" w:sz="4" w:space="0" w:color="000001"/>
               <w:left w:val="single" w:sz="4" w:space="0" w:color="000001"/>
@@ -8256,7 +8885,7 @@
         <w:trPr/>
         <w:tc>
           <w:tcPr>
-            <w:tcW w:w="2429" w:type="dxa"/>
+            <w:tcW w:w="2428" w:type="dxa"/>
             <w:tcBorders>
               <w:top w:val="single" w:sz="4" w:space="0" w:color="000001"/>
               <w:left w:val="single" w:sz="4" w:space="0" w:color="000001"/>
@@ -8285,7 +8914,7 @@
         </w:tc>
         <w:tc>
           <w:tcPr>
-            <w:tcW w:w="1351" w:type="dxa"/>
+            <w:tcW w:w="1354" w:type="dxa"/>
             <w:tcBorders>
               <w:top w:val="single" w:sz="4" w:space="0" w:color="000001"/>
               <w:left w:val="single" w:sz="4" w:space="0" w:color="000001"/>
@@ -8343,7 +8972,7 @@
         </w:tc>
         <w:tc>
           <w:tcPr>
-            <w:tcW w:w="5579" w:type="dxa"/>
+            <w:tcW w:w="5577" w:type="dxa"/>
             <w:tcBorders>
               <w:top w:val="single" w:sz="4" w:space="0" w:color="000001"/>
               <w:left w:val="single" w:sz="4" w:space="0" w:color="000001"/>
@@ -8375,7 +9004,7 @@
         <w:trPr/>
         <w:tc>
           <w:tcPr>
-            <w:tcW w:w="2429" w:type="dxa"/>
+            <w:tcW w:w="2428" w:type="dxa"/>
             <w:tcBorders>
               <w:top w:val="single" w:sz="4" w:space="0" w:color="000001"/>
               <w:left w:val="single" w:sz="4" w:space="0" w:color="000001"/>
@@ -8404,7 +9033,7 @@
         </w:tc>
         <w:tc>
           <w:tcPr>
-            <w:tcW w:w="1351" w:type="dxa"/>
+            <w:tcW w:w="1354" w:type="dxa"/>
             <w:tcBorders>
               <w:top w:val="single" w:sz="4" w:space="0" w:color="000001"/>
               <w:left w:val="single" w:sz="4" w:space="0" w:color="000001"/>
@@ -8462,7 +9091,7 @@
         </w:tc>
         <w:tc>
           <w:tcPr>
-            <w:tcW w:w="5579" w:type="dxa"/>
+            <w:tcW w:w="5577" w:type="dxa"/>
             <w:tcBorders>
               <w:top w:val="single" w:sz="4" w:space="0" w:color="000001"/>
               <w:left w:val="single" w:sz="4" w:space="0" w:color="000001"/>
@@ -8494,7 +9123,7 @@
         <w:trPr/>
         <w:tc>
           <w:tcPr>
-            <w:tcW w:w="2429" w:type="dxa"/>
+            <w:tcW w:w="2428" w:type="dxa"/>
             <w:tcBorders>
               <w:top w:val="single" w:sz="4" w:space="0" w:color="000001"/>
               <w:left w:val="single" w:sz="4" w:space="0" w:color="000001"/>
@@ -8525,7 +9154,7 @@
         </w:tc>
         <w:tc>
           <w:tcPr>
-            <w:tcW w:w="1351" w:type="dxa"/>
+            <w:tcW w:w="1354" w:type="dxa"/>
             <w:tcBorders>
               <w:top w:val="single" w:sz="4" w:space="0" w:color="000001"/>
               <w:left w:val="single" w:sz="4" w:space="0" w:color="000001"/>
@@ -8587,7 +9216,7 @@
         </w:tc>
         <w:tc>
           <w:tcPr>
-            <w:tcW w:w="5579" w:type="dxa"/>
+            <w:tcW w:w="5577" w:type="dxa"/>
             <w:tcBorders>
               <w:top w:val="single" w:sz="4" w:space="0" w:color="000001"/>
               <w:left w:val="single" w:sz="4" w:space="0" w:color="000001"/>
@@ -8622,35 +9251,35 @@
         <w:trPr/>
         <w:tc>
           <w:tcPr>
-            <w:tcW w:w="2429" w:type="dxa"/>
-            <w:tcBorders>
-              <w:top w:val="single" w:sz="4" w:space="0" w:color="000001"/>
-              <w:left w:val="single" w:sz="4" w:space="0" w:color="000001"/>
-              <w:bottom w:val="single" w:sz="4" w:space="0" w:color="000001"/>
-              <w:right w:val="single" w:sz="4" w:space="0" w:color="000001"/>
-              <w:insideH w:val="single" w:sz="4" w:space="0" w:color="000001"/>
-              <w:insideV w:val="single" w:sz="4" w:space="0" w:color="000001"/>
-            </w:tcBorders>
-            <w:shd w:fill="FFFFFF" w:val="clear"/>
-            <w:tcMar>
-              <w:left w:w="-5" w:type="dxa"/>
-            </w:tcMar>
-          </w:tcPr>
-          <w:p>
-            <w:pPr>
-              <w:pStyle w:val="Normal"/>
-              <w:spacing w:before="114" w:after="114"/>
-              <w:jc w:val="center"/>
-              <w:rPr/>
-            </w:pPr>
-            <w:bookmarkStart w:id="22" w:name="__DdeLink__2018_855026253"/>
+            <w:tcW w:w="2428" w:type="dxa"/>
+            <w:tcBorders>
+              <w:top w:val="single" w:sz="4" w:space="0" w:color="000001"/>
+              <w:left w:val="single" w:sz="4" w:space="0" w:color="000001"/>
+              <w:bottom w:val="single" w:sz="4" w:space="0" w:color="000001"/>
+              <w:right w:val="single" w:sz="4" w:space="0" w:color="000001"/>
+              <w:insideH w:val="single" w:sz="4" w:space="0" w:color="000001"/>
+              <w:insideV w:val="single" w:sz="4" w:space="0" w:color="000001"/>
+            </w:tcBorders>
+            <w:shd w:fill="FFFFFF" w:val="clear"/>
+            <w:tcMar>
+              <w:left w:w="-5" w:type="dxa"/>
+            </w:tcMar>
+          </w:tcPr>
+          <w:p>
+            <w:pPr>
+              <w:pStyle w:val="Normal"/>
+              <w:spacing w:before="114" w:after="114"/>
+              <w:jc w:val="center"/>
+              <w:rPr/>
+            </w:pPr>
+            <w:bookmarkStart w:id="28" w:name="__DdeLink__2018_855026253"/>
             <w:r>
               <w:rPr>
                 <w:lang w:val="en-US"/>
               </w:rPr>
               <w:t>TRNFR</w:t>
             </w:r>
-            <w:bookmarkEnd w:id="22"/>
+            <w:bookmarkEnd w:id="28"/>
             <w:r>
               <w:rPr>
                 <w:lang w:val="en-US"/>
@@ -8661,7 +9290,7 @@
         </w:tc>
         <w:tc>
           <w:tcPr>
-            <w:tcW w:w="1351" w:type="dxa"/>
+            <w:tcW w:w="1354" w:type="dxa"/>
             <w:tcBorders>
               <w:top w:val="single" w:sz="4" w:space="0" w:color="000001"/>
               <w:left w:val="single" w:sz="4" w:space="0" w:color="000001"/>
@@ -8723,7 +9352,7 @@
         </w:tc>
         <w:tc>
           <w:tcPr>
-            <w:tcW w:w="5579" w:type="dxa"/>
+            <w:tcW w:w="5577" w:type="dxa"/>
             <w:tcBorders>
               <w:top w:val="single" w:sz="4" w:space="0" w:color="000001"/>
               <w:left w:val="single" w:sz="4" w:space="0" w:color="000001"/>
@@ -8758,7 +9387,7 @@
         <w:trPr/>
         <w:tc>
           <w:tcPr>
-            <w:tcW w:w="2429" w:type="dxa"/>
+            <w:tcW w:w="2428" w:type="dxa"/>
             <w:tcBorders>
               <w:top w:val="single" w:sz="4" w:space="0" w:color="000001"/>
               <w:left w:val="single" w:sz="4" w:space="0" w:color="000001"/>
@@ -8787,7 +9416,7 @@
         </w:tc>
         <w:tc>
           <w:tcPr>
-            <w:tcW w:w="1351" w:type="dxa"/>
+            <w:tcW w:w="1354" w:type="dxa"/>
             <w:tcBorders>
               <w:top w:val="single" w:sz="4" w:space="0" w:color="000001"/>
               <w:left w:val="single" w:sz="4" w:space="0" w:color="000001"/>
@@ -8845,7 +9474,7 @@
         </w:tc>
         <w:tc>
           <w:tcPr>
-            <w:tcW w:w="5579" w:type="dxa"/>
+            <w:tcW w:w="5577" w:type="dxa"/>
             <w:tcBorders>
               <w:top w:val="single" w:sz="4" w:space="0" w:color="000001"/>
               <w:left w:val="single" w:sz="4" w:space="0" w:color="000001"/>
@@ -8876,7 +9505,7 @@
         <w:trPr/>
         <w:tc>
           <w:tcPr>
-            <w:tcW w:w="2429" w:type="dxa"/>
+            <w:tcW w:w="2428" w:type="dxa"/>
             <w:tcBorders>
               <w:top w:val="single" w:sz="4" w:space="0" w:color="000001"/>
               <w:left w:val="single" w:sz="4" w:space="0" w:color="000001"/>
@@ -8907,7 +9536,7 @@
         </w:tc>
         <w:tc>
           <w:tcPr>
-            <w:tcW w:w="1351" w:type="dxa"/>
+            <w:tcW w:w="1354" w:type="dxa"/>
             <w:tcBorders>
               <w:top w:val="single" w:sz="4" w:space="0" w:color="000001"/>
               <w:left w:val="single" w:sz="4" w:space="0" w:color="000001"/>
@@ -8969,7 +9598,7 @@
         </w:tc>
         <w:tc>
           <w:tcPr>
-            <w:tcW w:w="5579" w:type="dxa"/>
+            <w:tcW w:w="5577" w:type="dxa"/>
             <w:tcBorders>
               <w:top w:val="single" w:sz="4" w:space="0" w:color="000001"/>
               <w:left w:val="single" w:sz="4" w:space="0" w:color="000001"/>
@@ -9004,7 +9633,7 @@
         <w:trPr/>
         <w:tc>
           <w:tcPr>
-            <w:tcW w:w="2429" w:type="dxa"/>
+            <w:tcW w:w="2428" w:type="dxa"/>
             <w:tcBorders>
               <w:top w:val="single" w:sz="4" w:space="0" w:color="000001"/>
               <w:left w:val="single" w:sz="4" w:space="0" w:color="000001"/>
@@ -9035,7 +9664,7 @@
         </w:tc>
         <w:tc>
           <w:tcPr>
-            <w:tcW w:w="1351" w:type="dxa"/>
+            <w:tcW w:w="1354" w:type="dxa"/>
             <w:tcBorders>
               <w:top w:val="single" w:sz="4" w:space="0" w:color="000001"/>
               <w:left w:val="single" w:sz="4" w:space="0" w:color="000001"/>
@@ -9097,7 +9726,7 @@
         </w:tc>
         <w:tc>
           <w:tcPr>
-            <w:tcW w:w="5579" w:type="dxa"/>
+            <w:tcW w:w="5577" w:type="dxa"/>
             <w:tcBorders>
               <w:top w:val="single" w:sz="4" w:space="0" w:color="000001"/>
               <w:left w:val="single" w:sz="4" w:space="0" w:color="000001"/>
@@ -9132,7 +9761,7 @@
         <w:trPr/>
         <w:tc>
           <w:tcPr>
-            <w:tcW w:w="2429" w:type="dxa"/>
+            <w:tcW w:w="2428" w:type="dxa"/>
             <w:tcBorders>
               <w:top w:val="single" w:sz="4" w:space="0" w:color="000001"/>
               <w:left w:val="single" w:sz="4" w:space="0" w:color="000001"/>
@@ -9163,7 +9792,7 @@
         </w:tc>
         <w:tc>
           <w:tcPr>
-            <w:tcW w:w="1351" w:type="dxa"/>
+            <w:tcW w:w="1354" w:type="dxa"/>
             <w:tcBorders>
               <w:top w:val="single" w:sz="4" w:space="0" w:color="000001"/>
               <w:left w:val="single" w:sz="4" w:space="0" w:color="000001"/>
@@ -9225,7 +9854,7 @@
         </w:tc>
         <w:tc>
           <w:tcPr>
-            <w:tcW w:w="5579" w:type="dxa"/>
+            <w:tcW w:w="5577" w:type="dxa"/>
             <w:tcBorders>
               <w:top w:val="single" w:sz="4" w:space="0" w:color="000001"/>
               <w:left w:val="single" w:sz="4" w:space="0" w:color="000001"/>
@@ -9283,7 +9912,7 @@
         <w:pStyle w:val="Normal"/>
         <w:widowControl/>
         <w:suppressAutoHyphens w:val="true"/>
-        <w:overflowPunct w:val="true"/>
+        <w:overflowPunct w:val="false"/>
         <w:bidi w:val="0"/>
         <w:spacing w:lineRule="auto" w:line="276" w:before="0" w:after="200"/>
         <w:ind w:left="0" w:right="0" w:hanging="0"/>
@@ -9303,7 +9932,7 @@
       <w:tblPr>
         <w:tblW w:w="10800" w:type="dxa"/>
         <w:jc w:val="left"/>
-        <w:tblInd w:w="-112" w:type="dxa"/>
+        <w:tblInd w:w="-127" w:type="dxa"/>
         <w:tblBorders>
           <w:top w:val="single" w:sz="4" w:space="0" w:color="000001"/>
           <w:left w:val="single" w:sz="4" w:space="0" w:color="000001"/>
@@ -9481,22 +10110,22 @@
               <w:jc w:val="center"/>
               <w:rPr/>
             </w:pPr>
-            <w:bookmarkStart w:id="23" w:name="__DdeLink__1478_1439758195"/>
-            <w:bookmarkStart w:id="24" w:name="__DdeLink__3710_429011614"/>
+            <w:bookmarkStart w:id="29" w:name="__DdeLink__1478_1439758195"/>
+            <w:bookmarkStart w:id="30" w:name="__DdeLink__3710_429011614"/>
             <w:r>
               <w:rPr>
                 <w:lang w:val="en-US"/>
               </w:rPr>
               <w:t>BUDGET</w:t>
             </w:r>
-            <w:bookmarkEnd w:id="24"/>
+            <w:bookmarkEnd w:id="30"/>
             <w:r>
               <w:rPr>
                 <w:lang w:val="en-US"/>
               </w:rPr>
               <w:t>_ID</w:t>
             </w:r>
-            <w:bookmarkEnd w:id="23"/>
+            <w:bookmarkEnd w:id="29"/>
             <w:r>
               <w:rPr>
                 <w:lang w:val="en-US"/>
@@ -9751,8 +10380,8 @@
               <w:jc w:val="center"/>
               <w:rPr/>
             </w:pPr>
-            <w:bookmarkStart w:id="25" w:name="__DdeLink__3131_1734375827"/>
-            <w:bookmarkEnd w:id="25"/>
+            <w:bookmarkStart w:id="31" w:name="__DdeLink__3131_1734375827"/>
+            <w:bookmarkEnd w:id="31"/>
             <w:r>
               <w:rPr/>
               <w:t>BUDGET_NAME</w:t>
@@ -9871,22 +10500,22 @@
               <w:jc w:val="center"/>
               <w:rPr/>
             </w:pPr>
-            <w:bookmarkStart w:id="26" w:name="__DdeLink__1464_1218612816"/>
+            <w:bookmarkStart w:id="32" w:name="__DdeLink__1464_1218612816"/>
             <w:r>
               <w:rPr>
                 <w:lang w:val="en-US"/>
               </w:rPr>
               <w:t>BUDGET_GRP</w:t>
             </w:r>
-            <w:bookmarkStart w:id="27" w:name="__DdeLink__3126_17343758271"/>
-            <w:bookmarkEnd w:id="27"/>
+            <w:bookmarkStart w:id="33" w:name="__DdeLink__3126_17343758271"/>
+            <w:bookmarkEnd w:id="33"/>
             <w:r>
               <w:rPr>
                 <w:lang w:val="en-US"/>
               </w:rPr>
               <w:t>_</w:t>
             </w:r>
-            <w:bookmarkEnd w:id="26"/>
+            <w:bookmarkEnd w:id="32"/>
             <w:r>
               <w:rPr>
                 <w:lang w:val="en-US"/>
@@ -10010,16 +10639,16 @@
               <w:jc w:val="center"/>
               <w:rPr/>
             </w:pPr>
-            <w:bookmarkStart w:id="28" w:name="__DdeLink__2591_1678827509"/>
+            <w:bookmarkStart w:id="34" w:name="__DdeLink__2591_1678827509"/>
             <w:r>
               <w:rPr>
                 <w:lang w:val="en-US"/>
               </w:rPr>
               <w:t>BUDGET_GRP</w:t>
             </w:r>
-            <w:bookmarkStart w:id="29" w:name="__DdeLink__3126_1734375827"/>
-            <w:bookmarkEnd w:id="28"/>
-            <w:bookmarkEnd w:id="29"/>
+            <w:bookmarkStart w:id="35" w:name="__DdeLink__3126_1734375827"/>
+            <w:bookmarkEnd w:id="34"/>
+            <w:bookmarkEnd w:id="35"/>
             <w:r>
               <w:rPr>
                 <w:lang w:val="en-US"/>
@@ -10153,14 +10782,14 @@
               </w:rPr>
               <w:t>BUDGET_</w:t>
             </w:r>
-            <w:bookmarkStart w:id="30" w:name="__DdeLink__3129_1734375827"/>
+            <w:bookmarkStart w:id="36" w:name="__DdeLink__3129_1734375827"/>
             <w:r>
               <w:rPr>
                 <w:lang w:val="en-US"/>
               </w:rPr>
               <w:t>T</w:t>
             </w:r>
-            <w:bookmarkEnd w:id="30"/>
+            <w:bookmarkEnd w:id="36"/>
             <w:r>
               <w:rPr>
                 <w:lang w:val="en-US"/>
@@ -10761,7 +11390,7 @@
         <w:pStyle w:val="Normal"/>
         <w:widowControl/>
         <w:suppressAutoHyphens w:val="true"/>
-        <w:overflowPunct w:val="true"/>
+        <w:overflowPunct w:val="false"/>
         <w:bidi w:val="0"/>
         <w:spacing w:lineRule="auto" w:line="276" w:before="0" w:after="200"/>
         <w:ind w:left="0" w:right="0" w:hanging="0"/>
@@ -10786,7 +11415,7 @@
         <w:pStyle w:val="Normal"/>
         <w:widowControl/>
         <w:suppressAutoHyphens w:val="true"/>
-        <w:overflowPunct w:val="true"/>
+        <w:overflowPunct w:val="false"/>
         <w:bidi w:val="0"/>
         <w:spacing w:lineRule="auto" w:line="276" w:before="0" w:after="200"/>
         <w:ind w:left="0" w:right="0" w:hanging="0"/>
@@ -10806,7 +11435,7 @@
       <w:tblPr>
         <w:tblW w:w="10800" w:type="dxa"/>
         <w:jc w:val="left"/>
-        <w:tblInd w:w="-112" w:type="dxa"/>
+        <w:tblInd w:w="-127" w:type="dxa"/>
         <w:tblBorders>
           <w:top w:val="single" w:sz="4" w:space="0" w:color="000001"/>
           <w:left w:val="single" w:sz="4" w:space="0" w:color="000001"/>
@@ -10984,28 +11613,28 @@
               <w:jc w:val="center"/>
               <w:rPr/>
             </w:pPr>
-            <w:bookmarkStart w:id="31" w:name="__DdeLink__3710_4290116141"/>
+            <w:bookmarkStart w:id="37" w:name="__DdeLink__3710_4290116141"/>
             <w:r>
               <w:rPr>
                 <w:lang w:val="en-US"/>
               </w:rPr>
               <w:t>R</w:t>
             </w:r>
-            <w:bookmarkEnd w:id="31"/>
+            <w:bookmarkEnd w:id="37"/>
             <w:r>
               <w:rPr>
                 <w:lang w:val="en-US"/>
               </w:rPr>
               <w:t>EPEAT</w:t>
             </w:r>
-            <w:bookmarkStart w:id="32" w:name="__DdeLink__1478_14397581951"/>
+            <w:bookmarkStart w:id="38" w:name="__DdeLink__1478_14397581951"/>
             <w:r>
               <w:rPr>
                 <w:lang w:val="en-US"/>
               </w:rPr>
               <w:t>_ID</w:t>
             </w:r>
-            <w:bookmarkEnd w:id="32"/>
+            <w:bookmarkEnd w:id="38"/>
             <w:r>
               <w:rPr>
                 <w:lang w:val="en-US"/>
@@ -11135,11 +11764,7 @@
             </w:pPr>
             <w:r>
               <w:rPr/>
-              <w:t>REPEAT_</w:t>
-            </w:r>
-            <w:r>
-              <w:rPr/>
-              <w:t>NAME</w:t>
+              <w:t>REPEAT_NAME</w:t>
             </w:r>
           </w:p>
         </w:tc>
@@ -11237,6 +11862,7 @@
           <w:tcPr>
             <w:tcW w:w="2610" w:type="dxa"/>
             <w:tcBorders>
+              <w:top w:val="single" w:sz="4" w:space="0" w:color="000001"/>
               <w:left w:val="single" w:sz="4" w:space="0" w:color="000001"/>
               <w:bottom w:val="single" w:sz="4" w:space="0" w:color="000001"/>
               <w:right w:val="single" w:sz="4" w:space="0" w:color="000001"/>
@@ -11265,6 +11891,7 @@
           <w:tcPr>
             <w:tcW w:w="1530" w:type="dxa"/>
             <w:tcBorders>
+              <w:top w:val="single" w:sz="4" w:space="0" w:color="000001"/>
               <w:left w:val="single" w:sz="4" w:space="0" w:color="000001"/>
               <w:bottom w:val="single" w:sz="4" w:space="0" w:color="000001"/>
               <w:right w:val="single" w:sz="4" w:space="0" w:color="000001"/>
@@ -11293,6 +11920,7 @@
           <w:tcPr>
             <w:tcW w:w="1350" w:type="dxa"/>
             <w:tcBorders>
+              <w:top w:val="single" w:sz="4" w:space="0" w:color="000001"/>
               <w:left w:val="single" w:sz="4" w:space="0" w:color="000001"/>
               <w:bottom w:val="single" w:sz="4" w:space="0" w:color="000001"/>
               <w:right w:val="single" w:sz="4" w:space="0" w:color="000001"/>
@@ -11321,6 +11949,7 @@
           <w:tcPr>
             <w:tcW w:w="5309" w:type="dxa"/>
             <w:tcBorders>
+              <w:top w:val="single" w:sz="4" w:space="0" w:color="000001"/>
               <w:left w:val="single" w:sz="4" w:space="0" w:color="000001"/>
               <w:bottom w:val="single" w:sz="4" w:space="0" w:color="000001"/>
               <w:right w:val="single" w:sz="4" w:space="0" w:color="000001"/>
@@ -11641,7 +12270,7 @@
       <w:tblPr>
         <w:tblW w:w="10710" w:type="dxa"/>
         <w:jc w:val="left"/>
-        <w:tblInd w:w="-97" w:type="dxa"/>
+        <w:tblInd w:w="-112" w:type="dxa"/>
         <w:tblBorders>
           <w:top w:val="single" w:sz="4" w:space="0" w:color="000001"/>
           <w:left w:val="single" w:sz="4" w:space="0" w:color="000001"/>
@@ -12671,7 +13300,7 @@
         <w:pStyle w:val="Normal"/>
         <w:widowControl/>
         <w:suppressAutoHyphens w:val="true"/>
-        <w:overflowPunct w:val="true"/>
+        <w:overflowPunct w:val="false"/>
         <w:bidi w:val="0"/>
         <w:spacing w:lineRule="auto" w:line="276" w:before="0" w:after="200"/>
         <w:ind w:left="0" w:right="0" w:hanging="0"/>
@@ -12695,7 +13324,7 @@
         <w:pStyle w:val="Normal"/>
         <w:widowControl/>
         <w:suppressAutoHyphens w:val="true"/>
-        <w:overflowPunct w:val="true"/>
+        <w:overflowPunct w:val="false"/>
         <w:bidi w:val="0"/>
         <w:spacing w:lineRule="auto" w:line="276" w:before="0" w:after="200"/>
         <w:ind w:left="0" w:right="0" w:hanging="0"/>
@@ -12715,7 +13344,7 @@
       <w:tblPr>
         <w:tblW w:w="10800" w:type="dxa"/>
         <w:jc w:val="left"/>
-        <w:tblInd w:w="-135" w:type="dxa"/>
+        <w:tblInd w:w="-150" w:type="dxa"/>
         <w:tblBorders>
           <w:top w:val="single" w:sz="4" w:space="0" w:color="000001"/>
           <w:left w:val="single" w:sz="4" w:space="0" w:color="000001"/>
@@ -13407,10 +14036,10 @@
               <w:jc w:val="center"/>
               <w:rPr/>
             </w:pPr>
-            <w:bookmarkStart w:id="33" w:name="__DdeLink__1867_898880658"/>
-            <w:bookmarkStart w:id="34" w:name="__DdeLink__2323_2042898993"/>
-            <w:bookmarkEnd w:id="33"/>
-            <w:bookmarkEnd w:id="34"/>
+            <w:bookmarkStart w:id="39" w:name="__DdeLink__2323_2042898993"/>
+            <w:bookmarkStart w:id="40" w:name="__DdeLink__1867_898880658"/>
+            <w:bookmarkEnd w:id="39"/>
+            <w:bookmarkEnd w:id="40"/>
             <w:r>
               <w:rPr>
                 <w:rFonts w:eastAsia="Droid Sans Fallback" w:cs="DejaVu Sans"/>
@@ -13545,27 +14174,7 @@
                 <w:szCs w:val="22"/>
                 <w:lang w:val="en-US" w:eastAsia="en-IN" w:bidi="ar-SA"/>
               </w:rPr>
-              <w:t>Tran</w:t>
-            </w:r>
-            <w:r>
-              <w:rPr>
-                <w:rFonts w:eastAsia="Droid Sans Fallback" w:cs="DejaVu Sans"/>
-                <w:color w:val="00000A"/>
-                <w:sz w:val="22"/>
-                <w:szCs w:val="22"/>
-                <w:lang w:val="en-US" w:eastAsia="en-IN" w:bidi="ar-SA"/>
-              </w:rPr>
-              <w:t>s</w:t>
-            </w:r>
-            <w:r>
-              <w:rPr>
-                <w:rFonts w:eastAsia="Droid Sans Fallback" w:cs="DejaVu Sans"/>
-                <w:color w:val="00000A"/>
-                <w:sz w:val="22"/>
-                <w:szCs w:val="22"/>
-                <w:lang w:val="en-US" w:eastAsia="en-IN" w:bidi="ar-SA"/>
-              </w:rPr>
-              <w:t>action/Transfer id</w:t>
+              <w:t>Transaction/Transfer id</w:t>
             </w:r>
           </w:p>
         </w:tc>
@@ -14240,7 +14849,7 @@
         <w:pStyle w:val="Normal"/>
         <w:widowControl/>
         <w:suppressAutoHyphens w:val="true"/>
-        <w:overflowPunct w:val="true"/>
+        <w:overflowPunct w:val="false"/>
         <w:bidi w:val="0"/>
         <w:spacing w:lineRule="auto" w:line="276" w:before="0" w:after="200"/>
         <w:ind w:left="0" w:right="0" w:hanging="0"/>
@@ -14285,7 +14894,7 @@
     <w:pPr>
       <w:widowControl/>
       <w:suppressAutoHyphens w:val="true"/>
-      <w:overflowPunct w:val="true"/>
+      <w:overflowPunct w:val="false"/>
       <w:bidi w:val="0"/>
       <w:spacing w:lineRule="auto" w:line="276" w:before="0" w:after="200"/>
       <w:jc w:val="left"/>

</xml_diff>

<commit_message>
17-oct-16 1. DatePickerFragment implemented for sched from date & sched upto date. 2. TimePickerFragment implemented for notify add & auto add time.
18-oct-16
1. Validations on Transaction Schedule from and upto dates.
2. removed Transaction Sched From date.(Transaction date itself serves the purpose).

24-oct-2016
1. Replaced back and save icons with save and close texts.
2. No animation and text watcher on amount and label
3. implemented text view click effect

25-oct-2016
1. implemented close confirm fragment for transaction.

29-oct-2016
1. added CAT_IMG, ACC_IMG, SPNT_ON_IMG, REPEAT_IMG in category, account, spent on, repeat tables to store image id's for them respectively.
2. implemented images from database(no hardcodes) for account, category, spent on & repeat spinners.
3. Added new images for the categories, accounts, spent on & repeat from the icon8.com.
</commit_message>
<xml_diff>
--- a/app/src/main/res/raw/db_data_model_v3.docx
+++ b/app/src/main/res/raw/db_data_model_v3.docx
@@ -20,7 +20,7 @@
       <w:tblPr>
         <w:tblW w:w="10710" w:type="dxa"/>
         <w:jc w:val="left"/>
-        <w:tblInd w:w="-150" w:type="dxa"/>
+        <w:tblInd w:w="-160" w:type="dxa"/>
         <w:tblBorders>
           <w:top w:val="single" w:sz="4" w:space="0" w:color="000001"/>
           <w:left w:val="single" w:sz="4" w:space="0" w:color="000001"/>
@@ -1119,7 +1119,7 @@
       <w:tblPr>
         <w:tblW w:w="10710" w:type="dxa"/>
         <w:jc w:val="left"/>
-        <w:tblInd w:w="-150" w:type="dxa"/>
+        <w:tblInd w:w="-160" w:type="dxa"/>
         <w:tblBorders>
           <w:top w:val="single" w:sz="4" w:space="0" w:color="000001"/>
           <w:left w:val="single" w:sz="4" w:space="0" w:color="000001"/>
@@ -1555,6 +1555,7 @@
           <w:tcPr>
             <w:tcW w:w="2340" w:type="dxa"/>
             <w:tcBorders>
+              <w:top w:val="single" w:sz="4" w:space="0" w:color="000001"/>
               <w:left w:val="single" w:sz="4" w:space="0" w:color="000001"/>
               <w:bottom w:val="single" w:sz="4" w:space="0" w:color="000001"/>
               <w:right w:val="single" w:sz="4" w:space="0" w:color="000001"/>
@@ -1583,6 +1584,7 @@
           <w:tcPr>
             <w:tcW w:w="1439" w:type="dxa"/>
             <w:tcBorders>
+              <w:top w:val="single" w:sz="4" w:space="0" w:color="000001"/>
               <w:left w:val="single" w:sz="4" w:space="0" w:color="000001"/>
               <w:bottom w:val="single" w:sz="4" w:space="0" w:color="000001"/>
               <w:right w:val="single" w:sz="4" w:space="0" w:color="000001"/>
@@ -1611,6 +1613,7 @@
           <w:tcPr>
             <w:tcW w:w="1439" w:type="dxa"/>
             <w:tcBorders>
+              <w:top w:val="single" w:sz="4" w:space="0" w:color="000001"/>
               <w:left w:val="single" w:sz="4" w:space="0" w:color="000001"/>
               <w:bottom w:val="single" w:sz="4" w:space="0" w:color="000001"/>
               <w:right w:val="single" w:sz="4" w:space="0" w:color="000001"/>
@@ -1639,6 +1642,7 @@
           <w:tcPr>
             <w:tcW w:w="5491" w:type="dxa"/>
             <w:tcBorders>
+              <w:top w:val="single" w:sz="4" w:space="0" w:color="000001"/>
               <w:left w:val="single" w:sz="4" w:space="0" w:color="000001"/>
               <w:bottom w:val="single" w:sz="4" w:space="0" w:color="000001"/>
               <w:right w:val="single" w:sz="4" w:space="0" w:color="000001"/>
@@ -2787,7 +2791,7 @@
       <w:tblPr>
         <w:tblW w:w="9244" w:type="dxa"/>
         <w:jc w:val="left"/>
-        <w:tblInd w:w="-150" w:type="dxa"/>
+        <w:tblInd w:w="-160" w:type="dxa"/>
         <w:tblBorders>
           <w:top w:val="single" w:sz="4" w:space="0" w:color="000001"/>
           <w:left w:val="single" w:sz="4" w:space="0" w:color="000001"/>
@@ -3447,6 +3451,125 @@
                 <w:lang w:val="en-US"/>
               </w:rPr>
               <w:t>To be selected by default or not</w:t>
+            </w:r>
+          </w:p>
+        </w:tc>
+      </w:tr>
+      <w:tr>
+        <w:trPr/>
+        <w:tc>
+          <w:tcPr>
+            <w:tcW w:w="2340" w:type="dxa"/>
+            <w:tcBorders>
+              <w:top w:val="single" w:sz="4" w:space="0" w:color="000001"/>
+              <w:left w:val="single" w:sz="4" w:space="0" w:color="000001"/>
+              <w:bottom w:val="single" w:sz="4" w:space="0" w:color="000001"/>
+              <w:right w:val="single" w:sz="4" w:space="0" w:color="000001"/>
+              <w:insideH w:val="single" w:sz="4" w:space="0" w:color="000001"/>
+              <w:insideV w:val="single" w:sz="4" w:space="0" w:color="000001"/>
+            </w:tcBorders>
+            <w:shd w:fill="FFFFFF" w:val="clear"/>
+            <w:tcMar>
+              <w:left w:w="-5" w:type="dxa"/>
+            </w:tcMar>
+          </w:tcPr>
+          <w:p>
+            <w:pPr>
+              <w:pStyle w:val="Normal"/>
+              <w:spacing w:before="114" w:after="114"/>
+              <w:jc w:val="center"/>
+              <w:rPr/>
+            </w:pPr>
+            <w:r>
+              <w:rPr/>
+              <w:t>CAT_IMG</w:t>
+            </w:r>
+          </w:p>
+        </w:tc>
+        <w:tc>
+          <w:tcPr>
+            <w:tcW w:w="1440" w:type="dxa"/>
+            <w:tcBorders>
+              <w:top w:val="single" w:sz="4" w:space="0" w:color="000001"/>
+              <w:left w:val="single" w:sz="4" w:space="0" w:color="000001"/>
+              <w:bottom w:val="single" w:sz="4" w:space="0" w:color="000001"/>
+              <w:right w:val="single" w:sz="4" w:space="0" w:color="000001"/>
+              <w:insideH w:val="single" w:sz="4" w:space="0" w:color="000001"/>
+              <w:insideV w:val="single" w:sz="4" w:space="0" w:color="000001"/>
+            </w:tcBorders>
+            <w:shd w:fill="FFFFFF" w:val="clear"/>
+            <w:tcMar>
+              <w:left w:w="-5" w:type="dxa"/>
+            </w:tcMar>
+          </w:tcPr>
+          <w:p>
+            <w:pPr>
+              <w:pStyle w:val="Normal"/>
+              <w:spacing w:before="114" w:after="114"/>
+              <w:jc w:val="center"/>
+              <w:rPr/>
+            </w:pPr>
+            <w:r>
+              <w:rPr/>
+              <w:t>String</w:t>
+            </w:r>
+          </w:p>
+        </w:tc>
+        <w:tc>
+          <w:tcPr>
+            <w:tcW w:w="1441" w:type="dxa"/>
+            <w:tcBorders>
+              <w:top w:val="single" w:sz="4" w:space="0" w:color="000001"/>
+              <w:left w:val="single" w:sz="4" w:space="0" w:color="000001"/>
+              <w:bottom w:val="single" w:sz="4" w:space="0" w:color="000001"/>
+              <w:right w:val="single" w:sz="4" w:space="0" w:color="000001"/>
+              <w:insideH w:val="single" w:sz="4" w:space="0" w:color="000001"/>
+              <w:insideV w:val="single" w:sz="4" w:space="0" w:color="000001"/>
+            </w:tcBorders>
+            <w:shd w:fill="FFFFFF" w:val="clear"/>
+            <w:tcMar>
+              <w:left w:w="-5" w:type="dxa"/>
+            </w:tcMar>
+          </w:tcPr>
+          <w:p>
+            <w:pPr>
+              <w:pStyle w:val="Normal"/>
+              <w:spacing w:before="114" w:after="114"/>
+              <w:jc w:val="center"/>
+              <w:rPr/>
+            </w:pPr>
+            <w:r>
+              <w:rPr/>
+              <w:t>No</w:t>
+            </w:r>
+          </w:p>
+        </w:tc>
+        <w:tc>
+          <w:tcPr>
+            <w:tcW w:w="4022" w:type="dxa"/>
+            <w:tcBorders>
+              <w:top w:val="single" w:sz="4" w:space="0" w:color="000001"/>
+              <w:left w:val="single" w:sz="4" w:space="0" w:color="000001"/>
+              <w:bottom w:val="single" w:sz="4" w:space="0" w:color="000001"/>
+              <w:right w:val="single" w:sz="4" w:space="0" w:color="000001"/>
+              <w:insideH w:val="single" w:sz="4" w:space="0" w:color="000001"/>
+              <w:insideV w:val="single" w:sz="4" w:space="0" w:color="000001"/>
+            </w:tcBorders>
+            <w:shd w:fill="FFFFFF" w:val="clear"/>
+            <w:tcMar>
+              <w:left w:w="-5" w:type="dxa"/>
+            </w:tcMar>
+          </w:tcPr>
+          <w:p>
+            <w:pPr>
+              <w:pStyle w:val="Normal"/>
+              <w:spacing w:before="114" w:after="114"/>
+              <w:jc w:val="center"/>
+              <w:rPr/>
+            </w:pPr>
+            <w:r>
+              <w:rPr/>
+              <w:t>Image Id</w:t>
             </w:r>
           </w:p>
         </w:tc>
@@ -3744,7 +3867,7 @@
       <w:tblPr>
         <w:tblW w:w="9244" w:type="dxa"/>
         <w:jc w:val="left"/>
-        <w:tblInd w:w="-150" w:type="dxa"/>
+        <w:tblInd w:w="-160" w:type="dxa"/>
         <w:tblBorders>
           <w:top w:val="single" w:sz="4" w:space="0" w:color="000001"/>
           <w:left w:val="single" w:sz="4" w:space="0" w:color="000001"/>
@@ -4402,6 +4525,125 @@
                 <w:lang w:val="en-US"/>
               </w:rPr>
               <w:t>To be selected by default or not</w:t>
+            </w:r>
+          </w:p>
+        </w:tc>
+      </w:tr>
+      <w:tr>
+        <w:trPr/>
+        <w:tc>
+          <w:tcPr>
+            <w:tcW w:w="2310" w:type="dxa"/>
+            <w:tcBorders>
+              <w:top w:val="single" w:sz="4" w:space="0" w:color="000001"/>
+              <w:left w:val="single" w:sz="4" w:space="0" w:color="000001"/>
+              <w:bottom w:val="single" w:sz="4" w:space="0" w:color="000001"/>
+              <w:right w:val="single" w:sz="4" w:space="0" w:color="000001"/>
+              <w:insideH w:val="single" w:sz="4" w:space="0" w:color="000001"/>
+              <w:insideV w:val="single" w:sz="4" w:space="0" w:color="000001"/>
+            </w:tcBorders>
+            <w:shd w:fill="FFFFFF" w:val="clear"/>
+            <w:tcMar>
+              <w:left w:w="-5" w:type="dxa"/>
+            </w:tcMar>
+          </w:tcPr>
+          <w:p>
+            <w:pPr>
+              <w:pStyle w:val="Normal"/>
+              <w:spacing w:before="114" w:after="114"/>
+              <w:jc w:val="center"/>
+              <w:rPr/>
+            </w:pPr>
+            <w:r>
+              <w:rPr/>
+              <w:t>ACC_IMG</w:t>
+            </w:r>
+          </w:p>
+        </w:tc>
+        <w:tc>
+          <w:tcPr>
+            <w:tcW w:w="1468" w:type="dxa"/>
+            <w:tcBorders>
+              <w:top w:val="single" w:sz="4" w:space="0" w:color="000001"/>
+              <w:left w:val="single" w:sz="4" w:space="0" w:color="000001"/>
+              <w:bottom w:val="single" w:sz="4" w:space="0" w:color="000001"/>
+              <w:right w:val="single" w:sz="4" w:space="0" w:color="000001"/>
+              <w:insideH w:val="single" w:sz="4" w:space="0" w:color="000001"/>
+              <w:insideV w:val="single" w:sz="4" w:space="0" w:color="000001"/>
+            </w:tcBorders>
+            <w:shd w:fill="FFFFFF" w:val="clear"/>
+            <w:tcMar>
+              <w:left w:w="-5" w:type="dxa"/>
+            </w:tcMar>
+          </w:tcPr>
+          <w:p>
+            <w:pPr>
+              <w:pStyle w:val="Normal"/>
+              <w:spacing w:before="114" w:after="114"/>
+              <w:jc w:val="center"/>
+              <w:rPr/>
+            </w:pPr>
+            <w:r>
+              <w:rPr/>
+              <w:t>String</w:t>
+            </w:r>
+          </w:p>
+        </w:tc>
+        <w:tc>
+          <w:tcPr>
+            <w:tcW w:w="1442" w:type="dxa"/>
+            <w:tcBorders>
+              <w:top w:val="single" w:sz="4" w:space="0" w:color="000001"/>
+              <w:left w:val="single" w:sz="4" w:space="0" w:color="000001"/>
+              <w:bottom w:val="single" w:sz="4" w:space="0" w:color="000001"/>
+              <w:right w:val="single" w:sz="4" w:space="0" w:color="000001"/>
+              <w:insideH w:val="single" w:sz="4" w:space="0" w:color="000001"/>
+              <w:insideV w:val="single" w:sz="4" w:space="0" w:color="000001"/>
+            </w:tcBorders>
+            <w:shd w:fill="FFFFFF" w:val="clear"/>
+            <w:tcMar>
+              <w:left w:w="-5" w:type="dxa"/>
+            </w:tcMar>
+          </w:tcPr>
+          <w:p>
+            <w:pPr>
+              <w:pStyle w:val="Normal"/>
+              <w:spacing w:before="114" w:after="114"/>
+              <w:jc w:val="center"/>
+              <w:rPr/>
+            </w:pPr>
+            <w:r>
+              <w:rPr/>
+              <w:t>No</w:t>
+            </w:r>
+          </w:p>
+        </w:tc>
+        <w:tc>
+          <w:tcPr>
+            <w:tcW w:w="4023" w:type="dxa"/>
+            <w:tcBorders>
+              <w:top w:val="single" w:sz="4" w:space="0" w:color="000001"/>
+              <w:left w:val="single" w:sz="4" w:space="0" w:color="000001"/>
+              <w:bottom w:val="single" w:sz="4" w:space="0" w:color="000001"/>
+              <w:right w:val="single" w:sz="4" w:space="0" w:color="000001"/>
+              <w:insideH w:val="single" w:sz="4" w:space="0" w:color="000001"/>
+              <w:insideV w:val="single" w:sz="4" w:space="0" w:color="000001"/>
+            </w:tcBorders>
+            <w:shd w:fill="FFFFFF" w:val="clear"/>
+            <w:tcMar>
+              <w:left w:w="-5" w:type="dxa"/>
+            </w:tcMar>
+          </w:tcPr>
+          <w:p>
+            <w:pPr>
+              <w:pStyle w:val="Normal"/>
+              <w:spacing w:before="114" w:after="114"/>
+              <w:jc w:val="center"/>
+              <w:rPr/>
+            </w:pPr>
+            <w:r>
+              <w:rPr/>
+              <w:t>Image Id</w:t>
             </w:r>
           </w:p>
         </w:tc>
@@ -4699,7 +4941,7 @@
       <w:tblPr>
         <w:tblW w:w="9244" w:type="dxa"/>
         <w:jc w:val="left"/>
-        <w:tblInd w:w="-150" w:type="dxa"/>
+        <w:tblInd w:w="-160" w:type="dxa"/>
         <w:tblBorders>
           <w:top w:val="single" w:sz="4" w:space="0" w:color="000001"/>
           <w:left w:val="single" w:sz="4" w:space="0" w:color="000001"/>
@@ -5359,6 +5601,125 @@
                 <w:lang w:val="en-US"/>
               </w:rPr>
               <w:t>To be selected by default or not</w:t>
+            </w:r>
+          </w:p>
+        </w:tc>
+      </w:tr>
+      <w:tr>
+        <w:trPr/>
+        <w:tc>
+          <w:tcPr>
+            <w:tcW w:w="2310" w:type="dxa"/>
+            <w:tcBorders>
+              <w:top w:val="single" w:sz="4" w:space="0" w:color="000001"/>
+              <w:left w:val="single" w:sz="4" w:space="0" w:color="000001"/>
+              <w:bottom w:val="single" w:sz="4" w:space="0" w:color="000001"/>
+              <w:right w:val="single" w:sz="4" w:space="0" w:color="000001"/>
+              <w:insideH w:val="single" w:sz="4" w:space="0" w:color="000001"/>
+              <w:insideV w:val="single" w:sz="4" w:space="0" w:color="000001"/>
+            </w:tcBorders>
+            <w:shd w:fill="FFFFFF" w:val="clear"/>
+            <w:tcMar>
+              <w:left w:w="-5" w:type="dxa"/>
+            </w:tcMar>
+          </w:tcPr>
+          <w:p>
+            <w:pPr>
+              <w:pStyle w:val="Normal"/>
+              <w:spacing w:before="114" w:after="114"/>
+              <w:jc w:val="center"/>
+              <w:rPr/>
+            </w:pPr>
+            <w:r>
+              <w:rPr/>
+              <w:t>SPNT_ON_IMG</w:t>
+            </w:r>
+          </w:p>
+        </w:tc>
+        <w:tc>
+          <w:tcPr>
+            <w:tcW w:w="1468" w:type="dxa"/>
+            <w:tcBorders>
+              <w:top w:val="single" w:sz="4" w:space="0" w:color="000001"/>
+              <w:left w:val="single" w:sz="4" w:space="0" w:color="000001"/>
+              <w:bottom w:val="single" w:sz="4" w:space="0" w:color="000001"/>
+              <w:right w:val="single" w:sz="4" w:space="0" w:color="000001"/>
+              <w:insideH w:val="single" w:sz="4" w:space="0" w:color="000001"/>
+              <w:insideV w:val="single" w:sz="4" w:space="0" w:color="000001"/>
+            </w:tcBorders>
+            <w:shd w:fill="FFFFFF" w:val="clear"/>
+            <w:tcMar>
+              <w:left w:w="-5" w:type="dxa"/>
+            </w:tcMar>
+          </w:tcPr>
+          <w:p>
+            <w:pPr>
+              <w:pStyle w:val="Normal"/>
+              <w:spacing w:before="114" w:after="114"/>
+              <w:jc w:val="center"/>
+              <w:rPr/>
+            </w:pPr>
+            <w:r>
+              <w:rPr/>
+              <w:t>String</w:t>
+            </w:r>
+          </w:p>
+        </w:tc>
+        <w:tc>
+          <w:tcPr>
+            <w:tcW w:w="1442" w:type="dxa"/>
+            <w:tcBorders>
+              <w:top w:val="single" w:sz="4" w:space="0" w:color="000001"/>
+              <w:left w:val="single" w:sz="4" w:space="0" w:color="000001"/>
+              <w:bottom w:val="single" w:sz="4" w:space="0" w:color="000001"/>
+              <w:right w:val="single" w:sz="4" w:space="0" w:color="000001"/>
+              <w:insideH w:val="single" w:sz="4" w:space="0" w:color="000001"/>
+              <w:insideV w:val="single" w:sz="4" w:space="0" w:color="000001"/>
+            </w:tcBorders>
+            <w:shd w:fill="FFFFFF" w:val="clear"/>
+            <w:tcMar>
+              <w:left w:w="-5" w:type="dxa"/>
+            </w:tcMar>
+          </w:tcPr>
+          <w:p>
+            <w:pPr>
+              <w:pStyle w:val="Normal"/>
+              <w:spacing w:before="114" w:after="114"/>
+              <w:jc w:val="center"/>
+              <w:rPr/>
+            </w:pPr>
+            <w:r>
+              <w:rPr/>
+              <w:t>No</w:t>
+            </w:r>
+          </w:p>
+        </w:tc>
+        <w:tc>
+          <w:tcPr>
+            <w:tcW w:w="4023" w:type="dxa"/>
+            <w:tcBorders>
+              <w:top w:val="single" w:sz="4" w:space="0" w:color="000001"/>
+              <w:left w:val="single" w:sz="4" w:space="0" w:color="000001"/>
+              <w:bottom w:val="single" w:sz="4" w:space="0" w:color="000001"/>
+              <w:right w:val="single" w:sz="4" w:space="0" w:color="000001"/>
+              <w:insideH w:val="single" w:sz="4" w:space="0" w:color="000001"/>
+              <w:insideV w:val="single" w:sz="4" w:space="0" w:color="000001"/>
+            </w:tcBorders>
+            <w:shd w:fill="FFFFFF" w:val="clear"/>
+            <w:tcMar>
+              <w:left w:w="-5" w:type="dxa"/>
+            </w:tcMar>
+          </w:tcPr>
+          <w:p>
+            <w:pPr>
+              <w:pStyle w:val="Normal"/>
+              <w:spacing w:before="114" w:after="114"/>
+              <w:jc w:val="center"/>
+              <w:rPr/>
+            </w:pPr>
+            <w:r>
+              <w:rPr/>
+              <w:t>Image Id</w:t>
             </w:r>
           </w:p>
         </w:tc>
@@ -5654,7 +6015,7 @@
       <w:tblPr>
         <w:tblW w:w="10710" w:type="dxa"/>
         <w:jc w:val="left"/>
-        <w:tblInd w:w="-112" w:type="dxa"/>
+        <w:tblInd w:w="-122" w:type="dxa"/>
         <w:tblBorders>
           <w:top w:val="single" w:sz="4" w:space="0" w:color="000001"/>
           <w:left w:val="single" w:sz="4" w:space="0" w:color="000001"/>
@@ -8064,7 +8425,7 @@
       <w:tblPr>
         <w:tblW w:w="10709" w:type="dxa"/>
         <w:jc w:val="left"/>
-        <w:tblInd w:w="-142" w:type="dxa"/>
+        <w:tblInd w:w="-152" w:type="dxa"/>
         <w:tblBorders>
           <w:top w:val="single" w:sz="4" w:space="0" w:color="000001"/>
           <w:left w:val="single" w:sz="4" w:space="0" w:color="000001"/>
@@ -9932,7 +10293,7 @@
       <w:tblPr>
         <w:tblW w:w="10800" w:type="dxa"/>
         <w:jc w:val="left"/>
-        <w:tblInd w:w="-127" w:type="dxa"/>
+        <w:tblInd w:w="-137" w:type="dxa"/>
         <w:tblBorders>
           <w:top w:val="single" w:sz="4" w:space="0" w:color="000001"/>
           <w:left w:val="single" w:sz="4" w:space="0" w:color="000001"/>
@@ -11435,7 +11796,7 @@
       <w:tblPr>
         <w:tblW w:w="10800" w:type="dxa"/>
         <w:jc w:val="left"/>
-        <w:tblInd w:w="-127" w:type="dxa"/>
+        <w:tblInd w:w="-137" w:type="dxa"/>
         <w:tblBorders>
           <w:top w:val="single" w:sz="4" w:space="0" w:color="000001"/>
           <w:left w:val="single" w:sz="4" w:space="0" w:color="000001"/>
@@ -11970,6 +12331,121 @@
             </w:pPr>
             <w:r>
               <w:rPr/>
+            </w:r>
+          </w:p>
+        </w:tc>
+      </w:tr>
+      <w:tr>
+        <w:trPr/>
+        <w:tc>
+          <w:tcPr>
+            <w:tcW w:w="2610" w:type="dxa"/>
+            <w:tcBorders>
+              <w:left w:val="single" w:sz="4" w:space="0" w:color="000001"/>
+              <w:bottom w:val="single" w:sz="4" w:space="0" w:color="000001"/>
+              <w:right w:val="single" w:sz="4" w:space="0" w:color="000001"/>
+              <w:insideH w:val="single" w:sz="4" w:space="0" w:color="000001"/>
+              <w:insideV w:val="single" w:sz="4" w:space="0" w:color="000001"/>
+            </w:tcBorders>
+            <w:shd w:fill="FFFFFF" w:val="clear"/>
+            <w:tcMar>
+              <w:left w:w="-5" w:type="dxa"/>
+            </w:tcMar>
+          </w:tcPr>
+          <w:p>
+            <w:pPr>
+              <w:pStyle w:val="Normal"/>
+              <w:spacing w:before="114" w:after="114"/>
+              <w:jc w:val="center"/>
+              <w:rPr/>
+            </w:pPr>
+            <w:r>
+              <w:rPr/>
+              <w:t>REPEAT_IMG</w:t>
+            </w:r>
+          </w:p>
+        </w:tc>
+        <w:tc>
+          <w:tcPr>
+            <w:tcW w:w="1530" w:type="dxa"/>
+            <w:tcBorders>
+              <w:left w:val="single" w:sz="4" w:space="0" w:color="000001"/>
+              <w:bottom w:val="single" w:sz="4" w:space="0" w:color="000001"/>
+              <w:right w:val="single" w:sz="4" w:space="0" w:color="000001"/>
+              <w:insideH w:val="single" w:sz="4" w:space="0" w:color="000001"/>
+              <w:insideV w:val="single" w:sz="4" w:space="0" w:color="000001"/>
+            </w:tcBorders>
+            <w:shd w:fill="FFFFFF" w:val="clear"/>
+            <w:tcMar>
+              <w:left w:w="-5" w:type="dxa"/>
+            </w:tcMar>
+          </w:tcPr>
+          <w:p>
+            <w:pPr>
+              <w:pStyle w:val="Normal"/>
+              <w:spacing w:before="114" w:after="114"/>
+              <w:jc w:val="center"/>
+              <w:rPr/>
+            </w:pPr>
+            <w:r>
+              <w:rPr/>
+              <w:t>String</w:t>
+            </w:r>
+          </w:p>
+        </w:tc>
+        <w:tc>
+          <w:tcPr>
+            <w:tcW w:w="1350" w:type="dxa"/>
+            <w:tcBorders>
+              <w:left w:val="single" w:sz="4" w:space="0" w:color="000001"/>
+              <w:bottom w:val="single" w:sz="4" w:space="0" w:color="000001"/>
+              <w:right w:val="single" w:sz="4" w:space="0" w:color="000001"/>
+              <w:insideH w:val="single" w:sz="4" w:space="0" w:color="000001"/>
+              <w:insideV w:val="single" w:sz="4" w:space="0" w:color="000001"/>
+            </w:tcBorders>
+            <w:shd w:fill="FFFFFF" w:val="clear"/>
+            <w:tcMar>
+              <w:left w:w="-5" w:type="dxa"/>
+            </w:tcMar>
+          </w:tcPr>
+          <w:p>
+            <w:pPr>
+              <w:pStyle w:val="Normal"/>
+              <w:spacing w:before="114" w:after="114"/>
+              <w:jc w:val="center"/>
+              <w:rPr/>
+            </w:pPr>
+            <w:r>
+              <w:rPr/>
+              <w:t>No</w:t>
+            </w:r>
+          </w:p>
+        </w:tc>
+        <w:tc>
+          <w:tcPr>
+            <w:tcW w:w="5309" w:type="dxa"/>
+            <w:tcBorders>
+              <w:left w:val="single" w:sz="4" w:space="0" w:color="000001"/>
+              <w:bottom w:val="single" w:sz="4" w:space="0" w:color="000001"/>
+              <w:right w:val="single" w:sz="4" w:space="0" w:color="000001"/>
+              <w:insideH w:val="single" w:sz="4" w:space="0" w:color="000001"/>
+              <w:insideV w:val="single" w:sz="4" w:space="0" w:color="000001"/>
+            </w:tcBorders>
+            <w:shd w:fill="FFFFFF" w:val="clear"/>
+            <w:tcMar>
+              <w:left w:w="-5" w:type="dxa"/>
+            </w:tcMar>
+          </w:tcPr>
+          <w:p>
+            <w:pPr>
+              <w:pStyle w:val="Normal"/>
+              <w:spacing w:before="114" w:after="114"/>
+              <w:jc w:val="center"/>
+              <w:rPr/>
+            </w:pPr>
+            <w:r>
+              <w:rPr/>
+              <w:t>Image Id</w:t>
             </w:r>
           </w:p>
         </w:tc>
@@ -12270,7 +12746,7 @@
       <w:tblPr>
         <w:tblW w:w="10710" w:type="dxa"/>
         <w:jc w:val="left"/>
-        <w:tblInd w:w="-112" w:type="dxa"/>
+        <w:tblInd w:w="-122" w:type="dxa"/>
         <w:tblBorders>
           <w:top w:val="single" w:sz="4" w:space="0" w:color="000001"/>
           <w:left w:val="single" w:sz="4" w:space="0" w:color="000001"/>
@@ -13344,7 +13820,7 @@
       <w:tblPr>
         <w:tblW w:w="10800" w:type="dxa"/>
         <w:jc w:val="left"/>
-        <w:tblInd w:w="-150" w:type="dxa"/>
+        <w:tblInd w:w="-160" w:type="dxa"/>
         <w:tblBorders>
           <w:top w:val="single" w:sz="4" w:space="0" w:color="000001"/>
           <w:left w:val="single" w:sz="4" w:space="0" w:color="000001"/>
@@ -14932,6 +15408,17 @@
     <w:name w:val="Default Paragraph Font"/>
     <w:qFormat/>
     <w:rPr/>
+  </w:style>
+  <w:style w:type="character" w:styleId="EndnoteCharacters">
+    <w:name w:val="Endnote Characters"/>
+    <w:qFormat/>
+    <w:rPr/>
+  </w:style>
+  <w:style w:type="character" w:styleId="EndnoteAnchor">
+    <w:name w:val="Endnote Anchor"/>
+    <w:rPr>
+      <w:vertAlign w:val="superscript"/>
+    </w:rPr>
   </w:style>
   <w:style w:type="paragraph" w:styleId="Heading">
     <w:name w:val="Heading"/>
@@ -15039,6 +15526,13 @@
     <w:pPr/>
     <w:rPr/>
   </w:style>
+  <w:style w:type="paragraph" w:styleId="EndnoteSymbol">
+    <w:name w:val="Endnote Symbol"/>
+    <w:basedOn w:val="Normal"/>
+    <w:qFormat/>
+    <w:pPr/>
+    <w:rPr/>
+  </w:style>
   <w:style w:type="numbering" w:styleId="NoList">
     <w:name w:val="No List"/>
     <w:qFormat/>

</xml_diff>